<commit_message>
Bao cao tuan 3+4
</commit_message>
<xml_diff>
--- a/Nguyễn Thị Quỳnh_Tuần 3.docx
+++ b/Nguyễn Thị Quỳnh_Tuần 3.docx
@@ -16657,7 +16657,16 @@
           <w:lang w:eastAsia="en-US"/>
           <w14:ligatures w14:val="none"/>
         </w:rPr>
-        <w:t>cho phép khách hàng đăng ký tài khoản mới trong hệ thống</w:t>
+        <w:t>cho phép khách hàng đăng ký tài khoản mới</w:t>
+      </w:r>
+      <w:r>
+        <w:rPr>
+          <w:rFonts w:eastAsia="Calibri"/>
+          <w:kern w:val="0"/>
+          <w:lang w:eastAsia="en-US"/>
+          <w14:ligatures w14:val="none"/>
+        </w:rPr>
+        <w:t>.</w:t>
       </w:r>
     </w:p>
     <w:p>
@@ -16769,10 +16778,7 @@
         <w:jc w:val="both"/>
       </w:pPr>
       <w:r>
-        <w:t>Xem lịch sử mua hàng</w:t>
-      </w:r>
-      <w:r>
-        <w:t xml:space="preserve">: </w:t>
+        <w:t xml:space="preserve">Xem lịch sử mua hàng: </w:t>
       </w:r>
       <w:r>
         <w:rPr>
@@ -16806,10 +16812,7 @@
         <w:t>Quản lý giỏ hàng</w:t>
       </w:r>
       <w:r>
-        <w:t>:</w:t>
-      </w:r>
-      <w:r>
-        <w:t xml:space="preserve"> </w:t>
+        <w:t xml:space="preserve">: </w:t>
       </w:r>
       <w:r>
         <w:t>cho phép khách hàng xem, sửa số lượng và xóa sản phẩm trong giỏ hàng.</w:t>
@@ -17200,45 +17203,25 @@
       <w:r>
         <w:t xml:space="preserve">Hình </w:t>
       </w:r>
-      <w:r>
-        <w:fldChar w:fldCharType="begin"/>
-      </w:r>
-      <w:r>
-        <w:instrText xml:space="preserve"> STYLEREF 1 \s </w:instrText>
-      </w:r>
-      <w:r>
-        <w:fldChar w:fldCharType="separate"/>
-      </w:r>
-      <w:r>
-        <w:rPr>
-          <w:noProof/>
-        </w:rPr>
-        <w:t>2</w:t>
-      </w:r>
-      <w:r>
-        <w:fldChar w:fldCharType="end"/>
-      </w:r>
+      <w:fldSimple w:instr=" STYLEREF 1 \s ">
+        <w:r>
+          <w:rPr>
+            <w:noProof/>
+          </w:rPr>
+          <w:t>2</w:t>
+        </w:r>
+      </w:fldSimple>
       <w:r>
         <w:t>.</w:t>
       </w:r>
-      <w:r>
-        <w:fldChar w:fldCharType="begin"/>
-      </w:r>
-      <w:r>
-        <w:instrText xml:space="preserve"> SEQ Hình \* ARABIC \s 1 </w:instrText>
-      </w:r>
-      <w:r>
-        <w:fldChar w:fldCharType="separate"/>
-      </w:r>
-      <w:r>
-        <w:rPr>
-          <w:noProof/>
-        </w:rPr>
-        <w:t>1</w:t>
-      </w:r>
-      <w:r>
-        <w:fldChar w:fldCharType="end"/>
-      </w:r>
+      <w:fldSimple w:instr=" SEQ Hình \* ARABIC \s 1 ">
+        <w:r>
+          <w:rPr>
+            <w:noProof/>
+          </w:rPr>
+          <w:t>1</w:t>
+        </w:r>
+      </w:fldSimple>
       <w:r>
         <w:t>: Biểu đồ use case tổng quát</w:t>
       </w:r>
@@ -17328,45 +17311,25 @@
       <w:r>
         <w:t xml:space="preserve">Hình </w:t>
       </w:r>
-      <w:r>
-        <w:fldChar w:fldCharType="begin"/>
-      </w:r>
-      <w:r>
-        <w:instrText xml:space="preserve"> STYLEREF 1 \s </w:instrText>
-      </w:r>
-      <w:r>
-        <w:fldChar w:fldCharType="separate"/>
-      </w:r>
-      <w:r>
-        <w:rPr>
-          <w:noProof/>
-        </w:rPr>
-        <w:t>2</w:t>
-      </w:r>
-      <w:r>
-        <w:fldChar w:fldCharType="end"/>
-      </w:r>
+      <w:fldSimple w:instr=" STYLEREF 1 \s ">
+        <w:r>
+          <w:rPr>
+            <w:noProof/>
+          </w:rPr>
+          <w:t>2</w:t>
+        </w:r>
+      </w:fldSimple>
       <w:r>
         <w:t>.</w:t>
       </w:r>
-      <w:r>
-        <w:fldChar w:fldCharType="begin"/>
-      </w:r>
-      <w:r>
-        <w:instrText xml:space="preserve"> SEQ Hình \* ARABIC \s 1 </w:instrText>
-      </w:r>
-      <w:r>
-        <w:fldChar w:fldCharType="separate"/>
-      </w:r>
-      <w:r>
-        <w:rPr>
-          <w:noProof/>
-        </w:rPr>
-        <w:t>2</w:t>
-      </w:r>
-      <w:r>
-        <w:fldChar w:fldCharType="end"/>
-      </w:r>
+      <w:fldSimple w:instr=" SEQ Hình \* ARABIC \s 1 ">
+        <w:r>
+          <w:rPr>
+            <w:noProof/>
+          </w:rPr>
+          <w:t>2</w:t>
+        </w:r>
+      </w:fldSimple>
       <w:r>
         <w:t>: Biểu đồ use case sơ cấp</w:t>
       </w:r>
@@ -17461,45 +17424,25 @@
       <w:r>
         <w:t xml:space="preserve">Hình </w:t>
       </w:r>
-      <w:r>
-        <w:fldChar w:fldCharType="begin"/>
-      </w:r>
-      <w:r>
-        <w:instrText xml:space="preserve"> STYLEREF 1 \s </w:instrText>
-      </w:r>
-      <w:r>
-        <w:fldChar w:fldCharType="separate"/>
-      </w:r>
-      <w:r>
-        <w:rPr>
-          <w:noProof/>
-        </w:rPr>
-        <w:t>2</w:t>
-      </w:r>
-      <w:r>
-        <w:fldChar w:fldCharType="end"/>
-      </w:r>
+      <w:fldSimple w:instr=" STYLEREF 1 \s ">
+        <w:r>
+          <w:rPr>
+            <w:noProof/>
+          </w:rPr>
+          <w:t>2</w:t>
+        </w:r>
+      </w:fldSimple>
       <w:r>
         <w:t>.</w:t>
       </w:r>
-      <w:r>
-        <w:fldChar w:fldCharType="begin"/>
-      </w:r>
-      <w:r>
-        <w:instrText xml:space="preserve"> SEQ Hình \* ARABIC \s 1 </w:instrText>
-      </w:r>
-      <w:r>
-        <w:fldChar w:fldCharType="separate"/>
-      </w:r>
-      <w:r>
-        <w:rPr>
-          <w:noProof/>
-        </w:rPr>
-        <w:t>3</w:t>
-      </w:r>
-      <w:r>
-        <w:fldChar w:fldCharType="end"/>
-      </w:r>
+      <w:fldSimple w:instr=" SEQ Hình \* ARABIC \s 1 ">
+        <w:r>
+          <w:rPr>
+            <w:noProof/>
+          </w:rPr>
+          <w:t>3</w:t>
+        </w:r>
+      </w:fldSimple>
       <w:r>
         <w:t>: Biểu đồ use case thứ cấp</w:t>
       </w:r>
@@ -17589,45 +17532,25 @@
       <w:r>
         <w:t xml:space="preserve">Hình </w:t>
       </w:r>
-      <w:r>
-        <w:fldChar w:fldCharType="begin"/>
-      </w:r>
-      <w:r>
-        <w:instrText xml:space="preserve"> STYLEREF 1 \s </w:instrText>
-      </w:r>
-      <w:r>
-        <w:fldChar w:fldCharType="separate"/>
-      </w:r>
-      <w:r>
-        <w:rPr>
-          <w:noProof/>
-        </w:rPr>
-        <w:t>2</w:t>
-      </w:r>
-      <w:r>
-        <w:fldChar w:fldCharType="end"/>
-      </w:r>
+      <w:fldSimple w:instr=" STYLEREF 1 \s ">
+        <w:r>
+          <w:rPr>
+            <w:noProof/>
+          </w:rPr>
+          <w:t>2</w:t>
+        </w:r>
+      </w:fldSimple>
       <w:r>
         <w:t>.</w:t>
       </w:r>
-      <w:r>
-        <w:fldChar w:fldCharType="begin"/>
-      </w:r>
-      <w:r>
-        <w:instrText xml:space="preserve"> SEQ Hình \* ARABIC \s 1 </w:instrText>
-      </w:r>
-      <w:r>
-        <w:fldChar w:fldCharType="separate"/>
-      </w:r>
-      <w:r>
-        <w:rPr>
-          <w:noProof/>
-        </w:rPr>
-        <w:t>4</w:t>
-      </w:r>
-      <w:r>
-        <w:fldChar w:fldCharType="end"/>
-      </w:r>
+      <w:fldSimple w:instr=" SEQ Hình \* ARABIC \s 1 ">
+        <w:r>
+          <w:rPr>
+            <w:noProof/>
+          </w:rPr>
+          <w:t>4</w:t>
+        </w:r>
+      </w:fldSimple>
       <w:r>
         <w:t>: Mối quan hệ giữa các use case sơ cấp</w:t>
       </w:r>
@@ -17703,45 +17626,25 @@
       <w:r>
         <w:t xml:space="preserve">Hình </w:t>
       </w:r>
-      <w:r>
-        <w:fldChar w:fldCharType="begin"/>
-      </w:r>
-      <w:r>
-        <w:instrText xml:space="preserve"> STYLEREF 1 \s </w:instrText>
-      </w:r>
-      <w:r>
-        <w:fldChar w:fldCharType="separate"/>
-      </w:r>
-      <w:r>
-        <w:rPr>
-          <w:noProof/>
-        </w:rPr>
-        <w:t>2</w:t>
-      </w:r>
-      <w:r>
-        <w:fldChar w:fldCharType="end"/>
-      </w:r>
+      <w:fldSimple w:instr=" STYLEREF 1 \s ">
+        <w:r>
+          <w:rPr>
+            <w:noProof/>
+          </w:rPr>
+          <w:t>2</w:t>
+        </w:r>
+      </w:fldSimple>
       <w:r>
         <w:t>.</w:t>
       </w:r>
-      <w:r>
-        <w:fldChar w:fldCharType="begin"/>
-      </w:r>
-      <w:r>
-        <w:instrText xml:space="preserve"> SEQ Hình \* ARABIC \s 1 </w:instrText>
-      </w:r>
-      <w:r>
-        <w:fldChar w:fldCharType="separate"/>
-      </w:r>
-      <w:r>
-        <w:rPr>
-          <w:noProof/>
-        </w:rPr>
-        <w:t>5</w:t>
-      </w:r>
-      <w:r>
-        <w:fldChar w:fldCharType="end"/>
-      </w:r>
+      <w:fldSimple w:instr=" SEQ Hình \* ARABIC \s 1 ">
+        <w:r>
+          <w:rPr>
+            <w:noProof/>
+          </w:rPr>
+          <w:t>5</w:t>
+        </w:r>
+      </w:fldSimple>
       <w:r>
         <w:t>: Mối quan hệ giữa các use case thứ cấp</w:t>
       </w:r>
@@ -27719,45 +27622,25 @@
       <w:r>
         <w:t xml:space="preserve">Hình </w:t>
       </w:r>
-      <w:r>
-        <w:fldChar w:fldCharType="begin"/>
-      </w:r>
-      <w:r>
-        <w:instrText xml:space="preserve"> STYLEREF 1 \s </w:instrText>
-      </w:r>
-      <w:r>
-        <w:fldChar w:fldCharType="separate"/>
-      </w:r>
-      <w:r>
-        <w:rPr>
-          <w:noProof/>
-        </w:rPr>
-        <w:t>2</w:t>
-      </w:r>
-      <w:r>
-        <w:fldChar w:fldCharType="end"/>
-      </w:r>
+      <w:fldSimple w:instr=" STYLEREF 1 \s ">
+        <w:r>
+          <w:rPr>
+            <w:noProof/>
+          </w:rPr>
+          <w:t>2</w:t>
+        </w:r>
+      </w:fldSimple>
       <w:r>
         <w:t>.</w:t>
       </w:r>
-      <w:r>
-        <w:fldChar w:fldCharType="begin"/>
-      </w:r>
-      <w:r>
-        <w:instrText xml:space="preserve"> SEQ Hình \* ARABIC \s 1 </w:instrText>
-      </w:r>
-      <w:r>
-        <w:fldChar w:fldCharType="separate"/>
-      </w:r>
-      <w:r>
-        <w:rPr>
-          <w:noProof/>
-        </w:rPr>
-        <w:t>6</w:t>
-      </w:r>
-      <w:r>
-        <w:fldChar w:fldCharType="end"/>
-      </w:r>
+      <w:fldSimple w:instr=" SEQ Hình \* ARABIC \s 1 ">
+        <w:r>
+          <w:rPr>
+            <w:noProof/>
+          </w:rPr>
+          <w:t>6</w:t>
+        </w:r>
+      </w:fldSimple>
       <w:r>
         <w:t>: Biểu đồ trình tự use case đăng ký</w:t>
       </w:r>
@@ -27847,45 +27730,25 @@
       <w:r>
         <w:t xml:space="preserve">Hình </w:t>
       </w:r>
-      <w:r>
-        <w:fldChar w:fldCharType="begin"/>
-      </w:r>
-      <w:r>
-        <w:instrText xml:space="preserve"> STYLEREF 1 \s </w:instrText>
-      </w:r>
-      <w:r>
-        <w:fldChar w:fldCharType="separate"/>
-      </w:r>
-      <w:r>
-        <w:rPr>
-          <w:noProof/>
-        </w:rPr>
-        <w:t>2</w:t>
-      </w:r>
-      <w:r>
-        <w:fldChar w:fldCharType="end"/>
-      </w:r>
+      <w:fldSimple w:instr=" STYLEREF 1 \s ">
+        <w:r>
+          <w:rPr>
+            <w:noProof/>
+          </w:rPr>
+          <w:t>2</w:t>
+        </w:r>
+      </w:fldSimple>
       <w:r>
         <w:t>.</w:t>
       </w:r>
-      <w:r>
-        <w:fldChar w:fldCharType="begin"/>
-      </w:r>
-      <w:r>
-        <w:instrText xml:space="preserve"> SEQ Hình \* ARABIC \s 1 </w:instrText>
-      </w:r>
-      <w:r>
-        <w:fldChar w:fldCharType="separate"/>
-      </w:r>
-      <w:r>
-        <w:rPr>
-          <w:noProof/>
-        </w:rPr>
-        <w:t>7</w:t>
-      </w:r>
-      <w:r>
-        <w:fldChar w:fldCharType="end"/>
-      </w:r>
+      <w:fldSimple w:instr=" SEQ Hình \* ARABIC \s 1 ">
+        <w:r>
+          <w:rPr>
+            <w:noProof/>
+          </w:rPr>
+          <w:t>7</w:t>
+        </w:r>
+      </w:fldSimple>
       <w:r>
         <w:t>: Biểu đồ trình tự use case đăng nhập</w:t>
       </w:r>
@@ -27980,45 +27843,25 @@
       <w:r>
         <w:t xml:space="preserve">Hình </w:t>
       </w:r>
-      <w:r>
-        <w:fldChar w:fldCharType="begin"/>
-      </w:r>
-      <w:r>
-        <w:instrText xml:space="preserve"> STYLEREF 1 \s </w:instrText>
-      </w:r>
-      <w:r>
-        <w:fldChar w:fldCharType="separate"/>
-      </w:r>
-      <w:r>
-        <w:rPr>
-          <w:noProof/>
-        </w:rPr>
-        <w:t>2</w:t>
-      </w:r>
-      <w:r>
-        <w:fldChar w:fldCharType="end"/>
-      </w:r>
+      <w:fldSimple w:instr=" STYLEREF 1 \s ">
+        <w:r>
+          <w:rPr>
+            <w:noProof/>
+          </w:rPr>
+          <w:t>2</w:t>
+        </w:r>
+      </w:fldSimple>
       <w:r>
         <w:t>.</w:t>
       </w:r>
-      <w:r>
-        <w:fldChar w:fldCharType="begin"/>
-      </w:r>
-      <w:r>
-        <w:instrText xml:space="preserve"> SEQ Hình \* ARABIC \s 1 </w:instrText>
-      </w:r>
-      <w:r>
-        <w:fldChar w:fldCharType="separate"/>
-      </w:r>
-      <w:r>
-        <w:rPr>
-          <w:noProof/>
-        </w:rPr>
-        <w:t>8</w:t>
-      </w:r>
-      <w:r>
-        <w:fldChar w:fldCharType="end"/>
-      </w:r>
+      <w:fldSimple w:instr=" SEQ Hình \* ARABIC \s 1 ">
+        <w:r>
+          <w:rPr>
+            <w:noProof/>
+          </w:rPr>
+          <w:t>8</w:t>
+        </w:r>
+      </w:fldSimple>
       <w:r>
         <w:t>: Biểu đồ trình tự use case tìm kiếm sản phẩm</w:t>
       </w:r>
@@ -28131,45 +27974,25 @@
       <w:r>
         <w:t xml:space="preserve">Hình </w:t>
       </w:r>
-      <w:r>
-        <w:fldChar w:fldCharType="begin"/>
-      </w:r>
-      <w:r>
-        <w:instrText xml:space="preserve"> STYLEREF 1 \s </w:instrText>
-      </w:r>
-      <w:r>
-        <w:fldChar w:fldCharType="separate"/>
-      </w:r>
-      <w:r>
-        <w:rPr>
-          <w:noProof/>
-        </w:rPr>
-        <w:t>2</w:t>
-      </w:r>
-      <w:r>
-        <w:fldChar w:fldCharType="end"/>
-      </w:r>
+      <w:fldSimple w:instr=" STYLEREF 1 \s ">
+        <w:r>
+          <w:rPr>
+            <w:noProof/>
+          </w:rPr>
+          <w:t>2</w:t>
+        </w:r>
+      </w:fldSimple>
       <w:r>
         <w:t>.</w:t>
       </w:r>
-      <w:r>
-        <w:fldChar w:fldCharType="begin"/>
-      </w:r>
-      <w:r>
-        <w:instrText xml:space="preserve"> SEQ Hình \* ARABIC \s 1 </w:instrText>
-      </w:r>
-      <w:r>
-        <w:fldChar w:fldCharType="separate"/>
-      </w:r>
-      <w:r>
-        <w:rPr>
-          <w:noProof/>
-        </w:rPr>
-        <w:t>9</w:t>
-      </w:r>
-      <w:r>
-        <w:fldChar w:fldCharType="end"/>
-      </w:r>
+      <w:fldSimple w:instr=" SEQ Hình \* ARABIC \s 1 ">
+        <w:r>
+          <w:rPr>
+            <w:noProof/>
+          </w:rPr>
+          <w:t>9</w:t>
+        </w:r>
+      </w:fldSimple>
       <w:r>
         <w:t>: Biểu đồ trình tự use case xem sp theo danh mục</w:t>
       </w:r>
@@ -28264,45 +28087,25 @@
       <w:r>
         <w:t xml:space="preserve">Hình </w:t>
       </w:r>
-      <w:r>
-        <w:fldChar w:fldCharType="begin"/>
-      </w:r>
-      <w:r>
-        <w:instrText xml:space="preserve"> STYLEREF 1 \s </w:instrText>
-      </w:r>
-      <w:r>
-        <w:fldChar w:fldCharType="separate"/>
-      </w:r>
-      <w:r>
-        <w:rPr>
-          <w:noProof/>
-        </w:rPr>
-        <w:t>2</w:t>
-      </w:r>
-      <w:r>
-        <w:fldChar w:fldCharType="end"/>
-      </w:r>
+      <w:fldSimple w:instr=" STYLEREF 1 \s ">
+        <w:r>
+          <w:rPr>
+            <w:noProof/>
+          </w:rPr>
+          <w:t>2</w:t>
+        </w:r>
+      </w:fldSimple>
       <w:r>
         <w:t>.</w:t>
       </w:r>
-      <w:r>
-        <w:fldChar w:fldCharType="begin"/>
-      </w:r>
-      <w:r>
-        <w:instrText xml:space="preserve"> SEQ Hình \* ARABIC \s 1 </w:instrText>
-      </w:r>
-      <w:r>
-        <w:fldChar w:fldCharType="separate"/>
-      </w:r>
-      <w:r>
-        <w:rPr>
-          <w:noProof/>
-        </w:rPr>
-        <w:t>10</w:t>
-      </w:r>
-      <w:r>
-        <w:fldChar w:fldCharType="end"/>
-      </w:r>
+      <w:fldSimple w:instr=" SEQ Hình \* ARABIC \s 1 ">
+        <w:r>
+          <w:rPr>
+            <w:noProof/>
+          </w:rPr>
+          <w:t>10</w:t>
+        </w:r>
+      </w:fldSimple>
       <w:r>
         <w:t>: Biểu đồ trình tự use case xem chi tiết sản phẩm</w:t>
       </w:r>
@@ -28400,45 +28203,25 @@
       <w:r>
         <w:t xml:space="preserve">Hình </w:t>
       </w:r>
-      <w:r>
-        <w:fldChar w:fldCharType="begin"/>
-      </w:r>
-      <w:r>
-        <w:instrText xml:space="preserve"> STYLEREF 1 \s </w:instrText>
-      </w:r>
-      <w:r>
-        <w:fldChar w:fldCharType="separate"/>
-      </w:r>
-      <w:r>
-        <w:rPr>
-          <w:noProof/>
-        </w:rPr>
-        <w:t>2</w:t>
-      </w:r>
-      <w:r>
-        <w:fldChar w:fldCharType="end"/>
-      </w:r>
+      <w:fldSimple w:instr=" STYLEREF 1 \s ">
+        <w:r>
+          <w:rPr>
+            <w:noProof/>
+          </w:rPr>
+          <w:t>2</w:t>
+        </w:r>
+      </w:fldSimple>
       <w:r>
         <w:t>.</w:t>
       </w:r>
-      <w:r>
-        <w:fldChar w:fldCharType="begin"/>
-      </w:r>
-      <w:r>
-        <w:instrText xml:space="preserve"> SEQ Hình \* ARABIC \s 1 </w:instrText>
-      </w:r>
-      <w:r>
-        <w:fldChar w:fldCharType="separate"/>
-      </w:r>
-      <w:r>
-        <w:rPr>
-          <w:noProof/>
-        </w:rPr>
-        <w:t>11</w:t>
-      </w:r>
-      <w:r>
-        <w:fldChar w:fldCharType="end"/>
-      </w:r>
+      <w:fldSimple w:instr=" SEQ Hình \* ARABIC \s 1 ">
+        <w:r>
+          <w:rPr>
+            <w:noProof/>
+          </w:rPr>
+          <w:t>11</w:t>
+        </w:r>
+      </w:fldSimple>
       <w:r>
         <w:t>: Biểu đồ trình tự thêm vào giỏ hàng</w:t>
       </w:r>
@@ -28539,45 +28322,25 @@
       <w:r>
         <w:t xml:space="preserve">Hình </w:t>
       </w:r>
-      <w:r>
-        <w:fldChar w:fldCharType="begin"/>
-      </w:r>
-      <w:r>
-        <w:instrText xml:space="preserve"> STYLEREF 1 \s </w:instrText>
-      </w:r>
-      <w:r>
-        <w:fldChar w:fldCharType="separate"/>
-      </w:r>
-      <w:r>
-        <w:rPr>
-          <w:noProof/>
-        </w:rPr>
-        <w:t>2</w:t>
-      </w:r>
-      <w:r>
-        <w:fldChar w:fldCharType="end"/>
-      </w:r>
+      <w:fldSimple w:instr=" STYLEREF 1 \s ">
+        <w:r>
+          <w:rPr>
+            <w:noProof/>
+          </w:rPr>
+          <w:t>2</w:t>
+        </w:r>
+      </w:fldSimple>
       <w:r>
         <w:t>.</w:t>
       </w:r>
-      <w:r>
-        <w:fldChar w:fldCharType="begin"/>
-      </w:r>
-      <w:r>
-        <w:instrText xml:space="preserve"> SEQ Hình \* ARABIC \s 1 </w:instrText>
-      </w:r>
-      <w:r>
-        <w:fldChar w:fldCharType="separate"/>
-      </w:r>
-      <w:r>
-        <w:rPr>
-          <w:noProof/>
-        </w:rPr>
-        <w:t>12</w:t>
-      </w:r>
-      <w:r>
-        <w:fldChar w:fldCharType="end"/>
-      </w:r>
+      <w:fldSimple w:instr=" SEQ Hình \* ARABIC \s 1 ">
+        <w:r>
+          <w:rPr>
+            <w:noProof/>
+          </w:rPr>
+          <w:t>12</w:t>
+        </w:r>
+      </w:fldSimple>
       <w:r>
         <w:t>: Biểu đồ trình tự use case xem lịch sử mua hàng</w:t>
       </w:r>
@@ -28675,45 +28438,25 @@
       <w:r>
         <w:t xml:space="preserve">Hình </w:t>
       </w:r>
-      <w:r>
-        <w:fldChar w:fldCharType="begin"/>
-      </w:r>
-      <w:r>
-        <w:instrText xml:space="preserve"> STYLEREF 1 \s </w:instrText>
-      </w:r>
-      <w:r>
-        <w:fldChar w:fldCharType="separate"/>
-      </w:r>
-      <w:r>
-        <w:rPr>
-          <w:noProof/>
-        </w:rPr>
-        <w:t>2</w:t>
-      </w:r>
-      <w:r>
-        <w:fldChar w:fldCharType="end"/>
-      </w:r>
+      <w:fldSimple w:instr=" STYLEREF 1 \s ">
+        <w:r>
+          <w:rPr>
+            <w:noProof/>
+          </w:rPr>
+          <w:t>2</w:t>
+        </w:r>
+      </w:fldSimple>
       <w:r>
         <w:t>.</w:t>
       </w:r>
-      <w:r>
-        <w:fldChar w:fldCharType="begin"/>
-      </w:r>
-      <w:r>
-        <w:instrText xml:space="preserve"> SEQ Hình \* ARABIC \s 1 </w:instrText>
-      </w:r>
-      <w:r>
-        <w:fldChar w:fldCharType="separate"/>
-      </w:r>
-      <w:r>
-        <w:rPr>
-          <w:noProof/>
-        </w:rPr>
-        <w:t>13</w:t>
-      </w:r>
-      <w:r>
-        <w:fldChar w:fldCharType="end"/>
-      </w:r>
+      <w:fldSimple w:instr=" SEQ Hình \* ARABIC \s 1 ">
+        <w:r>
+          <w:rPr>
+            <w:noProof/>
+          </w:rPr>
+          <w:t>13</w:t>
+        </w:r>
+      </w:fldSimple>
       <w:r>
         <w:t>: Biểu đồ trình tự use case quản lý giỏ hàng</w:t>
       </w:r>
@@ -28808,45 +28551,25 @@
       <w:r>
         <w:t xml:space="preserve">Hình </w:t>
       </w:r>
-      <w:r>
-        <w:fldChar w:fldCharType="begin"/>
-      </w:r>
-      <w:r>
-        <w:instrText xml:space="preserve"> STYLEREF 1 \s </w:instrText>
-      </w:r>
-      <w:r>
-        <w:fldChar w:fldCharType="separate"/>
-      </w:r>
-      <w:r>
-        <w:rPr>
-          <w:noProof/>
-        </w:rPr>
-        <w:t>2</w:t>
-      </w:r>
-      <w:r>
-        <w:fldChar w:fldCharType="end"/>
-      </w:r>
+      <w:fldSimple w:instr=" STYLEREF 1 \s ">
+        <w:r>
+          <w:rPr>
+            <w:noProof/>
+          </w:rPr>
+          <w:t>2</w:t>
+        </w:r>
+      </w:fldSimple>
       <w:r>
         <w:t>.</w:t>
       </w:r>
-      <w:r>
-        <w:fldChar w:fldCharType="begin"/>
-      </w:r>
-      <w:r>
-        <w:instrText xml:space="preserve"> SEQ Hình \* ARABIC \s 1 </w:instrText>
-      </w:r>
-      <w:r>
-        <w:fldChar w:fldCharType="separate"/>
-      </w:r>
-      <w:r>
-        <w:rPr>
-          <w:noProof/>
-        </w:rPr>
-        <w:t>14</w:t>
-      </w:r>
-      <w:r>
-        <w:fldChar w:fldCharType="end"/>
-      </w:r>
+      <w:fldSimple w:instr=" SEQ Hình \* ARABIC \s 1 ">
+        <w:r>
+          <w:rPr>
+            <w:noProof/>
+          </w:rPr>
+          <w:t>14</w:t>
+        </w:r>
+      </w:fldSimple>
       <w:r>
         <w:t>: Biểu đồ trình tự use case đặt hàng</w:t>
       </w:r>
@@ -28944,45 +28667,25 @@
       <w:r>
         <w:t xml:space="preserve">Hình </w:t>
       </w:r>
-      <w:r>
-        <w:fldChar w:fldCharType="begin"/>
-      </w:r>
-      <w:r>
-        <w:instrText xml:space="preserve"> STYLEREF 1 \s </w:instrText>
-      </w:r>
-      <w:r>
-        <w:fldChar w:fldCharType="separate"/>
-      </w:r>
-      <w:r>
-        <w:rPr>
-          <w:noProof/>
-        </w:rPr>
-        <w:t>2</w:t>
-      </w:r>
-      <w:r>
-        <w:fldChar w:fldCharType="end"/>
-      </w:r>
+      <w:fldSimple w:instr=" STYLEREF 1 \s ">
+        <w:r>
+          <w:rPr>
+            <w:noProof/>
+          </w:rPr>
+          <w:t>2</w:t>
+        </w:r>
+      </w:fldSimple>
       <w:r>
         <w:t>.</w:t>
       </w:r>
-      <w:r>
-        <w:fldChar w:fldCharType="begin"/>
-      </w:r>
-      <w:r>
-        <w:instrText xml:space="preserve"> SEQ Hình \* ARABIC \s 1 </w:instrText>
-      </w:r>
-      <w:r>
-        <w:fldChar w:fldCharType="separate"/>
-      </w:r>
-      <w:r>
-        <w:rPr>
-          <w:noProof/>
-        </w:rPr>
-        <w:t>15</w:t>
-      </w:r>
-      <w:r>
-        <w:fldChar w:fldCharType="end"/>
-      </w:r>
+      <w:fldSimple w:instr=" SEQ Hình \* ARABIC \s 1 ">
+        <w:r>
+          <w:rPr>
+            <w:noProof/>
+          </w:rPr>
+          <w:t>15</w:t>
+        </w:r>
+      </w:fldSimple>
       <w:r>
         <w:t>: Biểu đồ trình tự use case quản lý thông tin</w:t>
       </w:r>
@@ -29080,45 +28783,25 @@
       <w:r>
         <w:t xml:space="preserve">Hình </w:t>
       </w:r>
-      <w:r>
-        <w:fldChar w:fldCharType="begin"/>
-      </w:r>
-      <w:r>
-        <w:instrText xml:space="preserve"> STYLEREF 1 \s </w:instrText>
-      </w:r>
-      <w:r>
-        <w:fldChar w:fldCharType="separate"/>
-      </w:r>
-      <w:r>
-        <w:rPr>
-          <w:noProof/>
-        </w:rPr>
-        <w:t>2</w:t>
-      </w:r>
-      <w:r>
-        <w:fldChar w:fldCharType="end"/>
-      </w:r>
+      <w:fldSimple w:instr=" STYLEREF 1 \s ">
+        <w:r>
+          <w:rPr>
+            <w:noProof/>
+          </w:rPr>
+          <w:t>2</w:t>
+        </w:r>
+      </w:fldSimple>
       <w:r>
         <w:t>.</w:t>
       </w:r>
-      <w:r>
-        <w:fldChar w:fldCharType="begin"/>
-      </w:r>
-      <w:r>
-        <w:instrText xml:space="preserve"> SEQ Hình \* ARABIC \s 1 </w:instrText>
-      </w:r>
-      <w:r>
-        <w:fldChar w:fldCharType="separate"/>
-      </w:r>
-      <w:r>
-        <w:rPr>
-          <w:noProof/>
-        </w:rPr>
-        <w:t>16</w:t>
-      </w:r>
-      <w:r>
-        <w:fldChar w:fldCharType="end"/>
-      </w:r>
+      <w:fldSimple w:instr=" SEQ Hình \* ARABIC \s 1 ">
+        <w:r>
+          <w:rPr>
+            <w:noProof/>
+          </w:rPr>
+          <w:t>16</w:t>
+        </w:r>
+      </w:fldSimple>
       <w:r>
         <w:t>: Biểu đồ trình tự use case đánh giá sản phẩm</w:t>
       </w:r>
@@ -29213,45 +28896,25 @@
       <w:r>
         <w:t xml:space="preserve">Hình </w:t>
       </w:r>
-      <w:r>
-        <w:fldChar w:fldCharType="begin"/>
-      </w:r>
-      <w:r>
-        <w:instrText xml:space="preserve"> STYLEREF 1 \s </w:instrText>
-      </w:r>
-      <w:r>
-        <w:fldChar w:fldCharType="separate"/>
-      </w:r>
-      <w:r>
-        <w:rPr>
-          <w:noProof/>
-        </w:rPr>
-        <w:t>2</w:t>
-      </w:r>
-      <w:r>
-        <w:fldChar w:fldCharType="end"/>
-      </w:r>
+      <w:fldSimple w:instr=" STYLEREF 1 \s ">
+        <w:r>
+          <w:rPr>
+            <w:noProof/>
+          </w:rPr>
+          <w:t>2</w:t>
+        </w:r>
+      </w:fldSimple>
       <w:r>
         <w:t>.</w:t>
       </w:r>
-      <w:r>
-        <w:fldChar w:fldCharType="begin"/>
-      </w:r>
-      <w:r>
-        <w:instrText xml:space="preserve"> SEQ Hình \* ARABIC \s 1 </w:instrText>
-      </w:r>
-      <w:r>
-        <w:fldChar w:fldCharType="separate"/>
-      </w:r>
-      <w:r>
-        <w:rPr>
-          <w:noProof/>
-        </w:rPr>
-        <w:t>17</w:t>
-      </w:r>
-      <w:r>
-        <w:fldChar w:fldCharType="end"/>
-      </w:r>
+      <w:fldSimple w:instr=" SEQ Hình \* ARABIC \s 1 ">
+        <w:r>
+          <w:rPr>
+            <w:noProof/>
+          </w:rPr>
+          <w:t>17</w:t>
+        </w:r>
+      </w:fldSimple>
       <w:r>
         <w:t>: Biểu đồ trình tự use case quản lý đơn hàng</w:t>
       </w:r>
@@ -29347,45 +29010,25 @@
       <w:r>
         <w:t xml:space="preserve">Hình </w:t>
       </w:r>
-      <w:r>
-        <w:fldChar w:fldCharType="begin"/>
-      </w:r>
-      <w:r>
-        <w:instrText xml:space="preserve"> STYLEREF 1 \s </w:instrText>
-      </w:r>
-      <w:r>
-        <w:fldChar w:fldCharType="separate"/>
-      </w:r>
-      <w:r>
-        <w:rPr>
-          <w:noProof/>
-        </w:rPr>
-        <w:t>2</w:t>
-      </w:r>
-      <w:r>
-        <w:fldChar w:fldCharType="end"/>
-      </w:r>
+      <w:fldSimple w:instr=" STYLEREF 1 \s ">
+        <w:r>
+          <w:rPr>
+            <w:noProof/>
+          </w:rPr>
+          <w:t>2</w:t>
+        </w:r>
+      </w:fldSimple>
       <w:r>
         <w:t>.</w:t>
       </w:r>
-      <w:r>
-        <w:fldChar w:fldCharType="begin"/>
-      </w:r>
-      <w:r>
-        <w:instrText xml:space="preserve"> SEQ Hình \* ARABIC \s 1 </w:instrText>
-      </w:r>
-      <w:r>
-        <w:fldChar w:fldCharType="separate"/>
-      </w:r>
-      <w:r>
-        <w:rPr>
-          <w:noProof/>
-        </w:rPr>
-        <w:t>18</w:t>
-      </w:r>
-      <w:r>
-        <w:fldChar w:fldCharType="end"/>
-      </w:r>
+      <w:fldSimple w:instr=" SEQ Hình \* ARABIC \s 1 ">
+        <w:r>
+          <w:rPr>
+            <w:noProof/>
+          </w:rPr>
+          <w:t>18</w:t>
+        </w:r>
+      </w:fldSimple>
       <w:r>
         <w:t>: Biểu đồ trình tự use case quản lý danh mục</w:t>
       </w:r>
@@ -29481,45 +29124,25 @@
       <w:r>
         <w:t xml:space="preserve">Hình </w:t>
       </w:r>
-      <w:r>
-        <w:fldChar w:fldCharType="begin"/>
-      </w:r>
-      <w:r>
-        <w:instrText xml:space="preserve"> STYLEREF 1 \s </w:instrText>
-      </w:r>
-      <w:r>
-        <w:fldChar w:fldCharType="separate"/>
-      </w:r>
-      <w:r>
-        <w:rPr>
-          <w:noProof/>
-        </w:rPr>
-        <w:t>2</w:t>
-      </w:r>
-      <w:r>
-        <w:fldChar w:fldCharType="end"/>
-      </w:r>
+      <w:fldSimple w:instr=" STYLEREF 1 \s ">
+        <w:r>
+          <w:rPr>
+            <w:noProof/>
+          </w:rPr>
+          <w:t>2</w:t>
+        </w:r>
+      </w:fldSimple>
       <w:r>
         <w:t>.</w:t>
       </w:r>
-      <w:r>
-        <w:fldChar w:fldCharType="begin"/>
-      </w:r>
-      <w:r>
-        <w:instrText xml:space="preserve"> SEQ Hình \* ARABIC \s 1 </w:instrText>
-      </w:r>
-      <w:r>
-        <w:fldChar w:fldCharType="separate"/>
-      </w:r>
-      <w:r>
-        <w:rPr>
-          <w:noProof/>
-        </w:rPr>
-        <w:t>19</w:t>
-      </w:r>
-      <w:r>
-        <w:fldChar w:fldCharType="end"/>
-      </w:r>
+      <w:fldSimple w:instr=" SEQ Hình \* ARABIC \s 1 ">
+        <w:r>
+          <w:rPr>
+            <w:noProof/>
+          </w:rPr>
+          <w:t>19</w:t>
+        </w:r>
+      </w:fldSimple>
       <w:r>
         <w:t>: Biểu đồ trình tự use case quản lý sản phẩm</w:t>
       </w:r>
@@ -29614,45 +29237,25 @@
       <w:r>
         <w:t xml:space="preserve">Hình </w:t>
       </w:r>
-      <w:r>
-        <w:fldChar w:fldCharType="begin"/>
-      </w:r>
-      <w:r>
-        <w:instrText xml:space="preserve"> STYLEREF 1 \s </w:instrText>
-      </w:r>
-      <w:r>
-        <w:fldChar w:fldCharType="separate"/>
-      </w:r>
-      <w:r>
-        <w:rPr>
-          <w:noProof/>
-        </w:rPr>
-        <w:t>2</w:t>
-      </w:r>
-      <w:r>
-        <w:fldChar w:fldCharType="end"/>
-      </w:r>
+      <w:fldSimple w:instr=" STYLEREF 1 \s ">
+        <w:r>
+          <w:rPr>
+            <w:noProof/>
+          </w:rPr>
+          <w:t>2</w:t>
+        </w:r>
+      </w:fldSimple>
       <w:r>
         <w:t>.</w:t>
       </w:r>
-      <w:r>
-        <w:fldChar w:fldCharType="begin"/>
-      </w:r>
-      <w:r>
-        <w:instrText xml:space="preserve"> SEQ Hình \* ARABIC \s 1 </w:instrText>
-      </w:r>
-      <w:r>
-        <w:fldChar w:fldCharType="separate"/>
-      </w:r>
-      <w:r>
-        <w:rPr>
-          <w:noProof/>
-        </w:rPr>
-        <w:t>20</w:t>
-      </w:r>
-      <w:r>
-        <w:fldChar w:fldCharType="end"/>
-      </w:r>
+      <w:fldSimple w:instr=" SEQ Hình \* ARABIC \s 1 ">
+        <w:r>
+          <w:rPr>
+            <w:noProof/>
+          </w:rPr>
+          <w:t>20</w:t>
+        </w:r>
+      </w:fldSimple>
       <w:r>
         <w:t>: Biểu đồ trình tự use case quản lý tài khoản</w:t>
       </w:r>
@@ -29750,45 +29353,25 @@
       <w:r>
         <w:t xml:space="preserve">Hình </w:t>
       </w:r>
-      <w:r>
-        <w:fldChar w:fldCharType="begin"/>
-      </w:r>
-      <w:r>
-        <w:instrText xml:space="preserve"> STYLEREF 1 \s </w:instrText>
-      </w:r>
-      <w:r>
-        <w:fldChar w:fldCharType="separate"/>
-      </w:r>
-      <w:r>
-        <w:rPr>
-          <w:noProof/>
-        </w:rPr>
-        <w:t>2</w:t>
-      </w:r>
-      <w:r>
-        <w:fldChar w:fldCharType="end"/>
-      </w:r>
+      <w:fldSimple w:instr=" STYLEREF 1 \s ">
+        <w:r>
+          <w:rPr>
+            <w:noProof/>
+          </w:rPr>
+          <w:t>2</w:t>
+        </w:r>
+      </w:fldSimple>
       <w:r>
         <w:t>.</w:t>
       </w:r>
-      <w:r>
-        <w:fldChar w:fldCharType="begin"/>
-      </w:r>
-      <w:r>
-        <w:instrText xml:space="preserve"> SEQ Hình \* ARABIC \s 1 </w:instrText>
-      </w:r>
-      <w:r>
-        <w:fldChar w:fldCharType="separate"/>
-      </w:r>
-      <w:r>
-        <w:rPr>
-          <w:noProof/>
-        </w:rPr>
-        <w:t>21</w:t>
-      </w:r>
-      <w:r>
-        <w:fldChar w:fldCharType="end"/>
-      </w:r>
+      <w:fldSimple w:instr=" SEQ Hình \* ARABIC \s 1 ">
+        <w:r>
+          <w:rPr>
+            <w:noProof/>
+          </w:rPr>
+          <w:t>21</w:t>
+        </w:r>
+      </w:fldSimple>
       <w:r>
         <w:t>: Biểu đồ trình tự use case xem thống kê</w:t>
       </w:r>
@@ -29904,45 +29487,25 @@
       <w:r>
         <w:t xml:space="preserve">Hình </w:t>
       </w:r>
-      <w:r>
-        <w:fldChar w:fldCharType="begin"/>
-      </w:r>
-      <w:r>
-        <w:instrText xml:space="preserve"> STYLEREF 1 \s </w:instrText>
-      </w:r>
-      <w:r>
-        <w:fldChar w:fldCharType="separate"/>
-      </w:r>
-      <w:r>
-        <w:rPr>
-          <w:noProof/>
-        </w:rPr>
-        <w:t>2</w:t>
-      </w:r>
-      <w:r>
-        <w:fldChar w:fldCharType="end"/>
-      </w:r>
+      <w:fldSimple w:instr=" STYLEREF 1 \s ">
+        <w:r>
+          <w:rPr>
+            <w:noProof/>
+          </w:rPr>
+          <w:t>2</w:t>
+        </w:r>
+      </w:fldSimple>
       <w:r>
         <w:t>.</w:t>
       </w:r>
-      <w:r>
-        <w:fldChar w:fldCharType="begin"/>
-      </w:r>
-      <w:r>
-        <w:instrText xml:space="preserve"> SEQ Hình \* ARABIC \s 1 </w:instrText>
-      </w:r>
-      <w:r>
-        <w:fldChar w:fldCharType="separate"/>
-      </w:r>
-      <w:r>
-        <w:rPr>
-          <w:noProof/>
-        </w:rPr>
-        <w:t>22</w:t>
-      </w:r>
-      <w:r>
-        <w:fldChar w:fldCharType="end"/>
-      </w:r>
+      <w:fldSimple w:instr=" SEQ Hình \* ARABIC \s 1 ">
+        <w:r>
+          <w:rPr>
+            <w:noProof/>
+          </w:rPr>
+          <w:t>22</w:t>
+        </w:r>
+      </w:fldSimple>
       <w:r>
         <w:t>: Biểu đồ lớp phân tích use case đăng ký</w:t>
       </w:r>
@@ -30037,45 +29600,25 @@
       <w:r>
         <w:t xml:space="preserve">Hình </w:t>
       </w:r>
-      <w:r>
-        <w:fldChar w:fldCharType="begin"/>
-      </w:r>
-      <w:r>
-        <w:instrText xml:space="preserve"> STYLEREF 1 \s </w:instrText>
-      </w:r>
-      <w:r>
-        <w:fldChar w:fldCharType="separate"/>
-      </w:r>
-      <w:r>
-        <w:rPr>
-          <w:noProof/>
-        </w:rPr>
-        <w:t>2</w:t>
-      </w:r>
-      <w:r>
-        <w:fldChar w:fldCharType="end"/>
-      </w:r>
+      <w:fldSimple w:instr=" STYLEREF 1 \s ">
+        <w:r>
+          <w:rPr>
+            <w:noProof/>
+          </w:rPr>
+          <w:t>2</w:t>
+        </w:r>
+      </w:fldSimple>
       <w:r>
         <w:t>.</w:t>
       </w:r>
-      <w:r>
-        <w:fldChar w:fldCharType="begin"/>
-      </w:r>
-      <w:r>
-        <w:instrText xml:space="preserve"> SEQ Hình \* ARABIC \s 1 </w:instrText>
-      </w:r>
-      <w:r>
-        <w:fldChar w:fldCharType="separate"/>
-      </w:r>
-      <w:r>
-        <w:rPr>
-          <w:noProof/>
-        </w:rPr>
-        <w:t>23</w:t>
-      </w:r>
-      <w:r>
-        <w:fldChar w:fldCharType="end"/>
-      </w:r>
+      <w:fldSimple w:instr=" SEQ Hình \* ARABIC \s 1 ">
+        <w:r>
+          <w:rPr>
+            <w:noProof/>
+          </w:rPr>
+          <w:t>23</w:t>
+        </w:r>
+      </w:fldSimple>
       <w:r>
         <w:t>: Biểu đồ lớp phân tích use case đăng nhập</w:t>
       </w:r>
@@ -30170,45 +29713,25 @@
       <w:r>
         <w:t xml:space="preserve">Hình </w:t>
       </w:r>
-      <w:r>
-        <w:fldChar w:fldCharType="begin"/>
-      </w:r>
-      <w:r>
-        <w:instrText xml:space="preserve"> STYLEREF 1 \s </w:instrText>
-      </w:r>
-      <w:r>
-        <w:fldChar w:fldCharType="separate"/>
-      </w:r>
-      <w:r>
-        <w:rPr>
-          <w:noProof/>
-        </w:rPr>
-        <w:t>2</w:t>
-      </w:r>
-      <w:r>
-        <w:fldChar w:fldCharType="end"/>
-      </w:r>
+      <w:fldSimple w:instr=" STYLEREF 1 \s ">
+        <w:r>
+          <w:rPr>
+            <w:noProof/>
+          </w:rPr>
+          <w:t>2</w:t>
+        </w:r>
+      </w:fldSimple>
       <w:r>
         <w:t>.</w:t>
       </w:r>
-      <w:r>
-        <w:fldChar w:fldCharType="begin"/>
-      </w:r>
-      <w:r>
-        <w:instrText xml:space="preserve"> SEQ Hình \* ARABIC \s 1 </w:instrText>
-      </w:r>
-      <w:r>
-        <w:fldChar w:fldCharType="separate"/>
-      </w:r>
-      <w:r>
-        <w:rPr>
-          <w:noProof/>
-        </w:rPr>
-        <w:t>24</w:t>
-      </w:r>
-      <w:r>
-        <w:fldChar w:fldCharType="end"/>
-      </w:r>
+      <w:fldSimple w:instr=" SEQ Hình \* ARABIC \s 1 ">
+        <w:r>
+          <w:rPr>
+            <w:noProof/>
+          </w:rPr>
+          <w:t>24</w:t>
+        </w:r>
+      </w:fldSimple>
       <w:r>
         <w:t>: Biểu đồ lớp phân tích use case tìm kiếm sản phẩm</w:t>
       </w:r>
@@ -30303,45 +29826,25 @@
       <w:r>
         <w:t xml:space="preserve">Hình </w:t>
       </w:r>
-      <w:r>
-        <w:fldChar w:fldCharType="begin"/>
-      </w:r>
-      <w:r>
-        <w:instrText xml:space="preserve"> STYLEREF 1 \s </w:instrText>
-      </w:r>
-      <w:r>
-        <w:fldChar w:fldCharType="separate"/>
-      </w:r>
-      <w:r>
-        <w:rPr>
-          <w:noProof/>
-        </w:rPr>
-        <w:t>2</w:t>
-      </w:r>
-      <w:r>
-        <w:fldChar w:fldCharType="end"/>
-      </w:r>
+      <w:fldSimple w:instr=" STYLEREF 1 \s ">
+        <w:r>
+          <w:rPr>
+            <w:noProof/>
+          </w:rPr>
+          <w:t>2</w:t>
+        </w:r>
+      </w:fldSimple>
       <w:r>
         <w:t>.</w:t>
       </w:r>
-      <w:r>
-        <w:fldChar w:fldCharType="begin"/>
-      </w:r>
-      <w:r>
-        <w:instrText xml:space="preserve"> SEQ Hình \* ARABIC \s 1 </w:instrText>
-      </w:r>
-      <w:r>
-        <w:fldChar w:fldCharType="separate"/>
-      </w:r>
-      <w:r>
-        <w:rPr>
-          <w:noProof/>
-        </w:rPr>
-        <w:t>25</w:t>
-      </w:r>
-      <w:r>
-        <w:fldChar w:fldCharType="end"/>
-      </w:r>
+      <w:fldSimple w:instr=" SEQ Hình \* ARABIC \s 1 ">
+        <w:r>
+          <w:rPr>
+            <w:noProof/>
+          </w:rPr>
+          <w:t>25</w:t>
+        </w:r>
+      </w:fldSimple>
       <w:r>
         <w:t>: Biểu đồ phân tích use case xem sp theo danh mục</w:t>
       </w:r>
@@ -30436,45 +29939,25 @@
       <w:r>
         <w:t xml:space="preserve">Hình </w:t>
       </w:r>
-      <w:r>
-        <w:fldChar w:fldCharType="begin"/>
-      </w:r>
-      <w:r>
-        <w:instrText xml:space="preserve"> STYLEREF 1 \s </w:instrText>
-      </w:r>
-      <w:r>
-        <w:fldChar w:fldCharType="separate"/>
-      </w:r>
-      <w:r>
-        <w:rPr>
-          <w:noProof/>
-        </w:rPr>
-        <w:t>2</w:t>
-      </w:r>
-      <w:r>
-        <w:fldChar w:fldCharType="end"/>
-      </w:r>
+      <w:fldSimple w:instr=" STYLEREF 1 \s ">
+        <w:r>
+          <w:rPr>
+            <w:noProof/>
+          </w:rPr>
+          <w:t>2</w:t>
+        </w:r>
+      </w:fldSimple>
       <w:r>
         <w:t>.</w:t>
       </w:r>
-      <w:r>
-        <w:fldChar w:fldCharType="begin"/>
-      </w:r>
-      <w:r>
-        <w:instrText xml:space="preserve"> SEQ Hình \* ARABIC \s 1 </w:instrText>
-      </w:r>
-      <w:r>
-        <w:fldChar w:fldCharType="separate"/>
-      </w:r>
-      <w:r>
-        <w:rPr>
-          <w:noProof/>
-        </w:rPr>
-        <w:t>26</w:t>
-      </w:r>
-      <w:r>
-        <w:fldChar w:fldCharType="end"/>
-      </w:r>
+      <w:fldSimple w:instr=" SEQ Hình \* ARABIC \s 1 ">
+        <w:r>
+          <w:rPr>
+            <w:noProof/>
+          </w:rPr>
+          <w:t>26</w:t>
+        </w:r>
+      </w:fldSimple>
       <w:r>
         <w:t>: Biểu đồ lớp phân tích use case xem chi tiết sản phẩm</w:t>
       </w:r>
@@ -30569,45 +30052,25 @@
       <w:r>
         <w:t xml:space="preserve">Hình </w:t>
       </w:r>
-      <w:r>
-        <w:fldChar w:fldCharType="begin"/>
-      </w:r>
-      <w:r>
-        <w:instrText xml:space="preserve"> STYLEREF 1 \s </w:instrText>
-      </w:r>
-      <w:r>
-        <w:fldChar w:fldCharType="separate"/>
-      </w:r>
-      <w:r>
-        <w:rPr>
-          <w:noProof/>
-        </w:rPr>
-        <w:t>2</w:t>
-      </w:r>
-      <w:r>
-        <w:fldChar w:fldCharType="end"/>
-      </w:r>
+      <w:fldSimple w:instr=" STYLEREF 1 \s ">
+        <w:r>
+          <w:rPr>
+            <w:noProof/>
+          </w:rPr>
+          <w:t>2</w:t>
+        </w:r>
+      </w:fldSimple>
       <w:r>
         <w:t>.</w:t>
       </w:r>
-      <w:r>
-        <w:fldChar w:fldCharType="begin"/>
-      </w:r>
-      <w:r>
-        <w:instrText xml:space="preserve"> SEQ Hình \* ARABIC \s 1 </w:instrText>
-      </w:r>
-      <w:r>
-        <w:fldChar w:fldCharType="separate"/>
-      </w:r>
-      <w:r>
-        <w:rPr>
-          <w:noProof/>
-        </w:rPr>
-        <w:t>27</w:t>
-      </w:r>
-      <w:r>
-        <w:fldChar w:fldCharType="end"/>
-      </w:r>
+      <w:fldSimple w:instr=" SEQ Hình \* ARABIC \s 1 ">
+        <w:r>
+          <w:rPr>
+            <w:noProof/>
+          </w:rPr>
+          <w:t>27</w:t>
+        </w:r>
+      </w:fldSimple>
       <w:r>
         <w:t>: Biểu đồ lớp phân tích use case xem lịch sử mua hàng</w:t>
       </w:r>
@@ -30702,45 +30165,25 @@
       <w:r>
         <w:t xml:space="preserve">Hình </w:t>
       </w:r>
-      <w:r>
-        <w:fldChar w:fldCharType="begin"/>
-      </w:r>
-      <w:r>
-        <w:instrText xml:space="preserve"> STYLEREF 1 \s </w:instrText>
-      </w:r>
-      <w:r>
-        <w:fldChar w:fldCharType="separate"/>
-      </w:r>
-      <w:r>
-        <w:rPr>
-          <w:noProof/>
-        </w:rPr>
-        <w:t>2</w:t>
-      </w:r>
-      <w:r>
-        <w:fldChar w:fldCharType="end"/>
-      </w:r>
+      <w:fldSimple w:instr=" STYLEREF 1 \s ">
+        <w:r>
+          <w:rPr>
+            <w:noProof/>
+          </w:rPr>
+          <w:t>2</w:t>
+        </w:r>
+      </w:fldSimple>
       <w:r>
         <w:t>.</w:t>
       </w:r>
-      <w:r>
-        <w:fldChar w:fldCharType="begin"/>
-      </w:r>
-      <w:r>
-        <w:instrText xml:space="preserve"> SEQ Hình \* ARABIC \s 1 </w:instrText>
-      </w:r>
-      <w:r>
-        <w:fldChar w:fldCharType="separate"/>
-      </w:r>
-      <w:r>
-        <w:rPr>
-          <w:noProof/>
-        </w:rPr>
-        <w:t>28</w:t>
-      </w:r>
-      <w:r>
-        <w:fldChar w:fldCharType="end"/>
-      </w:r>
+      <w:fldSimple w:instr=" SEQ Hình \* ARABIC \s 1 ">
+        <w:r>
+          <w:rPr>
+            <w:noProof/>
+          </w:rPr>
+          <w:t>28</w:t>
+        </w:r>
+      </w:fldSimple>
       <w:r>
         <w:t>: Biểu đồ lớp phân tích use case quản lý giỏ hàng</w:t>
       </w:r>
@@ -30838,45 +30281,25 @@
       <w:r>
         <w:t xml:space="preserve">Hình </w:t>
       </w:r>
-      <w:r>
-        <w:fldChar w:fldCharType="begin"/>
-      </w:r>
-      <w:r>
-        <w:instrText xml:space="preserve"> STYLEREF 1 \s </w:instrText>
-      </w:r>
-      <w:r>
-        <w:fldChar w:fldCharType="separate"/>
-      </w:r>
-      <w:r>
-        <w:rPr>
-          <w:noProof/>
-        </w:rPr>
-        <w:t>2</w:t>
-      </w:r>
-      <w:r>
-        <w:fldChar w:fldCharType="end"/>
-      </w:r>
+      <w:fldSimple w:instr=" STYLEREF 1 \s ">
+        <w:r>
+          <w:rPr>
+            <w:noProof/>
+          </w:rPr>
+          <w:t>2</w:t>
+        </w:r>
+      </w:fldSimple>
       <w:r>
         <w:t>.</w:t>
       </w:r>
-      <w:r>
-        <w:fldChar w:fldCharType="begin"/>
-      </w:r>
-      <w:r>
-        <w:instrText xml:space="preserve"> SEQ Hình \* ARABIC \s 1 </w:instrText>
-      </w:r>
-      <w:r>
-        <w:fldChar w:fldCharType="separate"/>
-      </w:r>
-      <w:r>
-        <w:rPr>
-          <w:noProof/>
-        </w:rPr>
-        <w:t>29</w:t>
-      </w:r>
-      <w:r>
-        <w:fldChar w:fldCharType="end"/>
-      </w:r>
+      <w:fldSimple w:instr=" SEQ Hình \* ARABIC \s 1 ">
+        <w:r>
+          <w:rPr>
+            <w:noProof/>
+          </w:rPr>
+          <w:t>29</w:t>
+        </w:r>
+      </w:fldSimple>
       <w:r>
         <w:t>: Biểu đồ lớp phân tích use case thêm vào giỏ hàng</w:t>
       </w:r>
@@ -30971,45 +30394,25 @@
       <w:r>
         <w:t xml:space="preserve">Hình </w:t>
       </w:r>
-      <w:r>
-        <w:fldChar w:fldCharType="begin"/>
-      </w:r>
-      <w:r>
-        <w:instrText xml:space="preserve"> STYLEREF 1 \s </w:instrText>
-      </w:r>
-      <w:r>
-        <w:fldChar w:fldCharType="separate"/>
-      </w:r>
-      <w:r>
-        <w:rPr>
-          <w:noProof/>
-        </w:rPr>
-        <w:t>2</w:t>
-      </w:r>
-      <w:r>
-        <w:fldChar w:fldCharType="end"/>
-      </w:r>
+      <w:fldSimple w:instr=" STYLEREF 1 \s ">
+        <w:r>
+          <w:rPr>
+            <w:noProof/>
+          </w:rPr>
+          <w:t>2</w:t>
+        </w:r>
+      </w:fldSimple>
       <w:r>
         <w:t>.</w:t>
       </w:r>
-      <w:r>
-        <w:fldChar w:fldCharType="begin"/>
-      </w:r>
-      <w:r>
-        <w:instrText xml:space="preserve"> SEQ Hình \* ARABIC \s 1 </w:instrText>
-      </w:r>
-      <w:r>
-        <w:fldChar w:fldCharType="separate"/>
-      </w:r>
-      <w:r>
-        <w:rPr>
-          <w:noProof/>
-        </w:rPr>
-        <w:t>30</w:t>
-      </w:r>
-      <w:r>
-        <w:fldChar w:fldCharType="end"/>
-      </w:r>
+      <w:fldSimple w:instr=" SEQ Hình \* ARABIC \s 1 ">
+        <w:r>
+          <w:rPr>
+            <w:noProof/>
+          </w:rPr>
+          <w:t>30</w:t>
+        </w:r>
+      </w:fldSimple>
       <w:r>
         <w:t>: Biểu đồ phân tích use case đặt hàng</w:t>
       </w:r>
@@ -31104,45 +30507,25 @@
       <w:r>
         <w:t xml:space="preserve">Hình </w:t>
       </w:r>
-      <w:r>
-        <w:fldChar w:fldCharType="begin"/>
-      </w:r>
-      <w:r>
-        <w:instrText xml:space="preserve"> STYLEREF 1 \s </w:instrText>
-      </w:r>
-      <w:r>
-        <w:fldChar w:fldCharType="separate"/>
-      </w:r>
-      <w:r>
-        <w:rPr>
-          <w:noProof/>
-        </w:rPr>
-        <w:t>2</w:t>
-      </w:r>
-      <w:r>
-        <w:fldChar w:fldCharType="end"/>
-      </w:r>
+      <w:fldSimple w:instr=" STYLEREF 1 \s ">
+        <w:r>
+          <w:rPr>
+            <w:noProof/>
+          </w:rPr>
+          <w:t>2</w:t>
+        </w:r>
+      </w:fldSimple>
       <w:r>
         <w:t>.</w:t>
       </w:r>
-      <w:r>
-        <w:fldChar w:fldCharType="begin"/>
-      </w:r>
-      <w:r>
-        <w:instrText xml:space="preserve"> SEQ Hình \* ARABIC \s 1 </w:instrText>
-      </w:r>
-      <w:r>
-        <w:fldChar w:fldCharType="separate"/>
-      </w:r>
-      <w:r>
-        <w:rPr>
-          <w:noProof/>
-        </w:rPr>
-        <w:t>31</w:t>
-      </w:r>
-      <w:r>
-        <w:fldChar w:fldCharType="end"/>
-      </w:r>
+      <w:fldSimple w:instr=" SEQ Hình \* ARABIC \s 1 ">
+        <w:r>
+          <w:rPr>
+            <w:noProof/>
+          </w:rPr>
+          <w:t>31</w:t>
+        </w:r>
+      </w:fldSimple>
       <w:r>
         <w:t>: Biểu đồ lớp phân tích use case quản lý thông tin</w:t>
       </w:r>
@@ -31234,45 +30617,25 @@
       <w:r>
         <w:t xml:space="preserve">Hình </w:t>
       </w:r>
-      <w:r>
-        <w:fldChar w:fldCharType="begin"/>
-      </w:r>
-      <w:r>
-        <w:instrText xml:space="preserve"> STYLEREF 1 \s </w:instrText>
-      </w:r>
-      <w:r>
-        <w:fldChar w:fldCharType="separate"/>
-      </w:r>
-      <w:r>
-        <w:rPr>
-          <w:noProof/>
-        </w:rPr>
-        <w:t>2</w:t>
-      </w:r>
-      <w:r>
-        <w:fldChar w:fldCharType="end"/>
-      </w:r>
+      <w:fldSimple w:instr=" STYLEREF 1 \s ">
+        <w:r>
+          <w:rPr>
+            <w:noProof/>
+          </w:rPr>
+          <w:t>2</w:t>
+        </w:r>
+      </w:fldSimple>
       <w:r>
         <w:t>.</w:t>
       </w:r>
-      <w:r>
-        <w:fldChar w:fldCharType="begin"/>
-      </w:r>
-      <w:r>
-        <w:instrText xml:space="preserve"> SEQ Hình \* ARABIC \s 1 </w:instrText>
-      </w:r>
-      <w:r>
-        <w:fldChar w:fldCharType="separate"/>
-      </w:r>
-      <w:r>
-        <w:rPr>
-          <w:noProof/>
-        </w:rPr>
-        <w:t>32</w:t>
-      </w:r>
-      <w:r>
-        <w:fldChar w:fldCharType="end"/>
-      </w:r>
+      <w:fldSimple w:instr=" SEQ Hình \* ARABIC \s 1 ">
+        <w:r>
+          <w:rPr>
+            <w:noProof/>
+          </w:rPr>
+          <w:t>32</w:t>
+        </w:r>
+      </w:fldSimple>
       <w:r>
         <w:t>: Biểu đồ lớp phân tích use case đánh giá sản phẩm</w:t>
       </w:r>
@@ -31367,45 +30730,25 @@
       <w:r>
         <w:t xml:space="preserve">Hình </w:t>
       </w:r>
-      <w:r>
-        <w:fldChar w:fldCharType="begin"/>
-      </w:r>
-      <w:r>
-        <w:instrText xml:space="preserve"> STYLEREF 1 \s </w:instrText>
-      </w:r>
-      <w:r>
-        <w:fldChar w:fldCharType="separate"/>
-      </w:r>
-      <w:r>
-        <w:rPr>
-          <w:noProof/>
-        </w:rPr>
-        <w:t>2</w:t>
-      </w:r>
-      <w:r>
-        <w:fldChar w:fldCharType="end"/>
-      </w:r>
+      <w:fldSimple w:instr=" STYLEREF 1 \s ">
+        <w:r>
+          <w:rPr>
+            <w:noProof/>
+          </w:rPr>
+          <w:t>2</w:t>
+        </w:r>
+      </w:fldSimple>
       <w:r>
         <w:t>.</w:t>
       </w:r>
-      <w:r>
-        <w:fldChar w:fldCharType="begin"/>
-      </w:r>
-      <w:r>
-        <w:instrText xml:space="preserve"> SEQ Hình \* ARABIC \s 1 </w:instrText>
-      </w:r>
-      <w:r>
-        <w:fldChar w:fldCharType="separate"/>
-      </w:r>
-      <w:r>
-        <w:rPr>
-          <w:noProof/>
-        </w:rPr>
-        <w:t>33</w:t>
-      </w:r>
-      <w:r>
-        <w:fldChar w:fldCharType="end"/>
-      </w:r>
+      <w:fldSimple w:instr=" SEQ Hình \* ARABIC \s 1 ">
+        <w:r>
+          <w:rPr>
+            <w:noProof/>
+          </w:rPr>
+          <w:t>33</w:t>
+        </w:r>
+      </w:fldSimple>
       <w:r>
         <w:t>: Biểu đồ lớp phân tích use case quản lý đơn hàng</w:t>
       </w:r>
@@ -31497,45 +30840,25 @@
       <w:r>
         <w:t xml:space="preserve">Hình </w:t>
       </w:r>
-      <w:r>
-        <w:fldChar w:fldCharType="begin"/>
-      </w:r>
-      <w:r>
-        <w:instrText xml:space="preserve"> STYLEREF 1 \s </w:instrText>
-      </w:r>
-      <w:r>
-        <w:fldChar w:fldCharType="separate"/>
-      </w:r>
-      <w:r>
-        <w:rPr>
-          <w:noProof/>
-        </w:rPr>
-        <w:t>2</w:t>
-      </w:r>
-      <w:r>
-        <w:fldChar w:fldCharType="end"/>
-      </w:r>
+      <w:fldSimple w:instr=" STYLEREF 1 \s ">
+        <w:r>
+          <w:rPr>
+            <w:noProof/>
+          </w:rPr>
+          <w:t>2</w:t>
+        </w:r>
+      </w:fldSimple>
       <w:r>
         <w:t>.</w:t>
       </w:r>
-      <w:r>
-        <w:fldChar w:fldCharType="begin"/>
-      </w:r>
-      <w:r>
-        <w:instrText xml:space="preserve"> SEQ Hình \* ARABIC \s 1 </w:instrText>
-      </w:r>
-      <w:r>
-        <w:fldChar w:fldCharType="separate"/>
-      </w:r>
-      <w:r>
-        <w:rPr>
-          <w:noProof/>
-        </w:rPr>
-        <w:t>34</w:t>
-      </w:r>
-      <w:r>
-        <w:fldChar w:fldCharType="end"/>
-      </w:r>
+      <w:fldSimple w:instr=" SEQ Hình \* ARABIC \s 1 ">
+        <w:r>
+          <w:rPr>
+            <w:noProof/>
+          </w:rPr>
+          <w:t>34</w:t>
+        </w:r>
+      </w:fldSimple>
       <w:r>
         <w:t>: Biểu đồ lớp phân tích use case quản lý danh mục</w:t>
       </w:r>
@@ -31627,45 +30950,25 @@
       <w:r>
         <w:t xml:space="preserve">Hình </w:t>
       </w:r>
-      <w:r>
-        <w:fldChar w:fldCharType="begin"/>
-      </w:r>
-      <w:r>
-        <w:instrText xml:space="preserve"> STYLEREF 1 \s </w:instrText>
-      </w:r>
-      <w:r>
-        <w:fldChar w:fldCharType="separate"/>
-      </w:r>
-      <w:r>
-        <w:rPr>
-          <w:noProof/>
-        </w:rPr>
-        <w:t>2</w:t>
-      </w:r>
-      <w:r>
-        <w:fldChar w:fldCharType="end"/>
-      </w:r>
+      <w:fldSimple w:instr=" STYLEREF 1 \s ">
+        <w:r>
+          <w:rPr>
+            <w:noProof/>
+          </w:rPr>
+          <w:t>2</w:t>
+        </w:r>
+      </w:fldSimple>
       <w:r>
         <w:t>.</w:t>
       </w:r>
-      <w:r>
-        <w:fldChar w:fldCharType="begin"/>
-      </w:r>
-      <w:r>
-        <w:instrText xml:space="preserve"> SEQ Hình \* ARABIC \s 1 </w:instrText>
-      </w:r>
-      <w:r>
-        <w:fldChar w:fldCharType="separate"/>
-      </w:r>
-      <w:r>
-        <w:rPr>
-          <w:noProof/>
-        </w:rPr>
-        <w:t>35</w:t>
-      </w:r>
-      <w:r>
-        <w:fldChar w:fldCharType="end"/>
-      </w:r>
+      <w:fldSimple w:instr=" SEQ Hình \* ARABIC \s 1 ">
+        <w:r>
+          <w:rPr>
+            <w:noProof/>
+          </w:rPr>
+          <w:t>35</w:t>
+        </w:r>
+      </w:fldSimple>
       <w:r>
         <w:t>: Biểu đồ lớp phân tích use case quản lý sản phẩm</w:t>
       </w:r>
@@ -31760,45 +31063,25 @@
       <w:r>
         <w:t xml:space="preserve">Hình </w:t>
       </w:r>
-      <w:r>
-        <w:fldChar w:fldCharType="begin"/>
-      </w:r>
-      <w:r>
-        <w:instrText xml:space="preserve"> STYLEREF 1 \s </w:instrText>
-      </w:r>
-      <w:r>
-        <w:fldChar w:fldCharType="separate"/>
-      </w:r>
-      <w:r>
-        <w:rPr>
-          <w:noProof/>
-        </w:rPr>
-        <w:t>2</w:t>
-      </w:r>
-      <w:r>
-        <w:fldChar w:fldCharType="end"/>
-      </w:r>
+      <w:fldSimple w:instr=" STYLEREF 1 \s ">
+        <w:r>
+          <w:rPr>
+            <w:noProof/>
+          </w:rPr>
+          <w:t>2</w:t>
+        </w:r>
+      </w:fldSimple>
       <w:r>
         <w:t>.</w:t>
       </w:r>
-      <w:r>
-        <w:fldChar w:fldCharType="begin"/>
-      </w:r>
-      <w:r>
-        <w:instrText xml:space="preserve"> SEQ Hình \* ARABIC \s 1 </w:instrText>
-      </w:r>
-      <w:r>
-        <w:fldChar w:fldCharType="separate"/>
-      </w:r>
-      <w:r>
-        <w:rPr>
-          <w:noProof/>
-        </w:rPr>
-        <w:t>36</w:t>
-      </w:r>
-      <w:r>
-        <w:fldChar w:fldCharType="end"/>
-      </w:r>
+      <w:fldSimple w:instr=" SEQ Hình \* ARABIC \s 1 ">
+        <w:r>
+          <w:rPr>
+            <w:noProof/>
+          </w:rPr>
+          <w:t>36</w:t>
+        </w:r>
+      </w:fldSimple>
       <w:r>
         <w:t>: Biểu đồ lớp phân tích use case quản lý tài khoản</w:t>
       </w:r>
@@ -31896,45 +31179,25 @@
       <w:r>
         <w:t xml:space="preserve">Hình </w:t>
       </w:r>
-      <w:r>
-        <w:fldChar w:fldCharType="begin"/>
-      </w:r>
-      <w:r>
-        <w:instrText xml:space="preserve"> STYLEREF 1 \s </w:instrText>
-      </w:r>
-      <w:r>
-        <w:fldChar w:fldCharType="separate"/>
-      </w:r>
-      <w:r>
-        <w:rPr>
-          <w:noProof/>
-        </w:rPr>
-        <w:t>2</w:t>
-      </w:r>
-      <w:r>
-        <w:fldChar w:fldCharType="end"/>
-      </w:r>
+      <w:fldSimple w:instr=" STYLEREF 1 \s ">
+        <w:r>
+          <w:rPr>
+            <w:noProof/>
+          </w:rPr>
+          <w:t>2</w:t>
+        </w:r>
+      </w:fldSimple>
       <w:r>
         <w:t>.</w:t>
       </w:r>
-      <w:r>
-        <w:fldChar w:fldCharType="begin"/>
-      </w:r>
-      <w:r>
-        <w:instrText xml:space="preserve"> SEQ Hình \* ARABIC \s 1 </w:instrText>
-      </w:r>
-      <w:r>
-        <w:fldChar w:fldCharType="separate"/>
-      </w:r>
-      <w:r>
-        <w:rPr>
-          <w:noProof/>
-        </w:rPr>
-        <w:t>37</w:t>
-      </w:r>
-      <w:r>
-        <w:fldChar w:fldCharType="end"/>
-      </w:r>
+      <w:fldSimple w:instr=" SEQ Hình \* ARABIC \s 1 ">
+        <w:r>
+          <w:rPr>
+            <w:noProof/>
+          </w:rPr>
+          <w:t>37</w:t>
+        </w:r>
+      </w:fldSimple>
       <w:r>
         <w:t>: Biểu đồ lớp phân tích use case xem thống kê</w:t>
       </w:r>
@@ -32020,45 +31283,25 @@
       <w:r>
         <w:t xml:space="preserve">Hình </w:t>
       </w:r>
-      <w:r>
-        <w:fldChar w:fldCharType="begin"/>
-      </w:r>
-      <w:r>
-        <w:instrText xml:space="preserve"> STYLEREF 1 \s </w:instrText>
-      </w:r>
-      <w:r>
-        <w:fldChar w:fldCharType="separate"/>
-      </w:r>
-      <w:r>
-        <w:rPr>
-          <w:noProof/>
-        </w:rPr>
-        <w:t>2</w:t>
-      </w:r>
-      <w:r>
-        <w:fldChar w:fldCharType="end"/>
-      </w:r>
+      <w:fldSimple w:instr=" STYLEREF 1 \s ">
+        <w:r>
+          <w:rPr>
+            <w:noProof/>
+          </w:rPr>
+          <w:t>2</w:t>
+        </w:r>
+      </w:fldSimple>
       <w:r>
         <w:t>.</w:t>
       </w:r>
-      <w:r>
-        <w:fldChar w:fldCharType="begin"/>
-      </w:r>
-      <w:r>
-        <w:instrText xml:space="preserve"> SEQ Hình \* ARABIC \s 1 </w:instrText>
-      </w:r>
-      <w:r>
-        <w:fldChar w:fldCharType="separate"/>
-      </w:r>
-      <w:r>
-        <w:rPr>
-          <w:noProof/>
-        </w:rPr>
-        <w:t>38</w:t>
-      </w:r>
-      <w:r>
-        <w:fldChar w:fldCharType="end"/>
-      </w:r>
+      <w:fldSimple w:instr=" SEQ Hình \* ARABIC \s 1 ">
+        <w:r>
+          <w:rPr>
+            <w:noProof/>
+          </w:rPr>
+          <w:t>38</w:t>
+        </w:r>
+      </w:fldSimple>
       <w:r>
         <w:t>: Biểu đồ thực thể liên kết</w:t>
       </w:r>
@@ -32142,45 +31385,25 @@
       <w:r>
         <w:t xml:space="preserve">Hình </w:t>
       </w:r>
-      <w:r>
-        <w:fldChar w:fldCharType="begin"/>
-      </w:r>
-      <w:r>
-        <w:instrText xml:space="preserve"> STYLEREF 1 \s </w:instrText>
-      </w:r>
-      <w:r>
-        <w:fldChar w:fldCharType="separate"/>
-      </w:r>
-      <w:r>
-        <w:rPr>
-          <w:noProof/>
-        </w:rPr>
-        <w:t>2</w:t>
-      </w:r>
-      <w:r>
-        <w:fldChar w:fldCharType="end"/>
-      </w:r>
+      <w:fldSimple w:instr=" STYLEREF 1 \s ">
+        <w:r>
+          <w:rPr>
+            <w:noProof/>
+          </w:rPr>
+          <w:t>2</w:t>
+        </w:r>
+      </w:fldSimple>
       <w:r>
         <w:t>.</w:t>
       </w:r>
-      <w:r>
-        <w:fldChar w:fldCharType="begin"/>
-      </w:r>
-      <w:r>
-        <w:instrText xml:space="preserve"> SEQ Hình \* ARABIC \s 1 </w:instrText>
-      </w:r>
-      <w:r>
-        <w:fldChar w:fldCharType="separate"/>
-      </w:r>
-      <w:r>
-        <w:rPr>
-          <w:noProof/>
-        </w:rPr>
-        <w:t>39</w:t>
-      </w:r>
-      <w:r>
-        <w:fldChar w:fldCharType="end"/>
-      </w:r>
+      <w:fldSimple w:instr=" SEQ Hình \* ARABIC \s 1 ">
+        <w:r>
+          <w:rPr>
+            <w:noProof/>
+          </w:rPr>
+          <w:t>39</w:t>
+        </w:r>
+      </w:fldSimple>
       <w:r>
         <w:t>: Bảng USERS</w:t>
       </w:r>
@@ -32273,45 +31496,25 @@
       <w:r>
         <w:t xml:space="preserve">Hình </w:t>
       </w:r>
-      <w:r>
-        <w:fldChar w:fldCharType="begin"/>
-      </w:r>
-      <w:r>
-        <w:instrText xml:space="preserve"> STYLEREF 1 \s </w:instrText>
-      </w:r>
-      <w:r>
-        <w:fldChar w:fldCharType="separate"/>
-      </w:r>
-      <w:r>
-        <w:rPr>
-          <w:noProof/>
-        </w:rPr>
-        <w:t>2</w:t>
-      </w:r>
-      <w:r>
-        <w:fldChar w:fldCharType="end"/>
-      </w:r>
+      <w:fldSimple w:instr=" STYLEREF 1 \s ">
+        <w:r>
+          <w:rPr>
+            <w:noProof/>
+          </w:rPr>
+          <w:t>2</w:t>
+        </w:r>
+      </w:fldSimple>
       <w:r>
         <w:t>.</w:t>
       </w:r>
-      <w:r>
-        <w:fldChar w:fldCharType="begin"/>
-      </w:r>
-      <w:r>
-        <w:instrText xml:space="preserve"> SEQ Hình \* ARABIC \s 1 </w:instrText>
-      </w:r>
-      <w:r>
-        <w:fldChar w:fldCharType="separate"/>
-      </w:r>
-      <w:r>
-        <w:rPr>
-          <w:noProof/>
-        </w:rPr>
-        <w:t>40</w:t>
-      </w:r>
-      <w:r>
-        <w:fldChar w:fldCharType="end"/>
-      </w:r>
+      <w:fldSimple w:instr=" SEQ Hình \* ARABIC \s 1 ">
+        <w:r>
+          <w:rPr>
+            <w:noProof/>
+          </w:rPr>
+          <w:t>40</w:t>
+        </w:r>
+      </w:fldSimple>
       <w:r>
         <w:t>: Bảng ROLE</w:t>
       </w:r>
@@ -32381,45 +31584,25 @@
       <w:r>
         <w:t xml:space="preserve">Hình </w:t>
       </w:r>
-      <w:r>
-        <w:fldChar w:fldCharType="begin"/>
-      </w:r>
-      <w:r>
-        <w:instrText xml:space="preserve"> STYLEREF 1 \s </w:instrText>
-      </w:r>
-      <w:r>
-        <w:fldChar w:fldCharType="separate"/>
-      </w:r>
-      <w:r>
-        <w:rPr>
-          <w:noProof/>
-        </w:rPr>
-        <w:t>2</w:t>
-      </w:r>
-      <w:r>
-        <w:fldChar w:fldCharType="end"/>
-      </w:r>
+      <w:fldSimple w:instr=" STYLEREF 1 \s ">
+        <w:r>
+          <w:rPr>
+            <w:noProof/>
+          </w:rPr>
+          <w:t>2</w:t>
+        </w:r>
+      </w:fldSimple>
       <w:r>
         <w:t>.</w:t>
       </w:r>
-      <w:r>
-        <w:fldChar w:fldCharType="begin"/>
-      </w:r>
-      <w:r>
-        <w:instrText xml:space="preserve"> SEQ Hình \* ARABIC \s 1 </w:instrText>
-      </w:r>
-      <w:r>
-        <w:fldChar w:fldCharType="separate"/>
-      </w:r>
-      <w:r>
-        <w:rPr>
-          <w:noProof/>
-        </w:rPr>
-        <w:t>41</w:t>
-      </w:r>
-      <w:r>
-        <w:fldChar w:fldCharType="end"/>
-      </w:r>
+      <w:fldSimple w:instr=" SEQ Hình \* ARABIC \s 1 ">
+        <w:r>
+          <w:rPr>
+            <w:noProof/>
+          </w:rPr>
+          <w:t>41</w:t>
+        </w:r>
+      </w:fldSimple>
       <w:r>
         <w:t>: Bảng BILLS</w:t>
       </w:r>
@@ -32490,45 +31673,25 @@
       <w:r>
         <w:t xml:space="preserve">Hình </w:t>
       </w:r>
-      <w:r>
-        <w:fldChar w:fldCharType="begin"/>
-      </w:r>
-      <w:r>
-        <w:instrText xml:space="preserve"> STYLEREF 1 \s </w:instrText>
-      </w:r>
-      <w:r>
-        <w:fldChar w:fldCharType="separate"/>
-      </w:r>
-      <w:r>
-        <w:rPr>
-          <w:noProof/>
-        </w:rPr>
-        <w:t>2</w:t>
-      </w:r>
-      <w:r>
-        <w:fldChar w:fldCharType="end"/>
-      </w:r>
+      <w:fldSimple w:instr=" STYLEREF 1 \s ">
+        <w:r>
+          <w:rPr>
+            <w:noProof/>
+          </w:rPr>
+          <w:t>2</w:t>
+        </w:r>
+      </w:fldSimple>
       <w:r>
         <w:t>.</w:t>
       </w:r>
-      <w:r>
-        <w:fldChar w:fldCharType="begin"/>
-      </w:r>
-      <w:r>
-        <w:instrText xml:space="preserve"> SEQ Hình \* ARABIC \s 1 </w:instrText>
-      </w:r>
-      <w:r>
-        <w:fldChar w:fldCharType="separate"/>
-      </w:r>
-      <w:r>
-        <w:rPr>
-          <w:noProof/>
-        </w:rPr>
-        <w:t>42</w:t>
-      </w:r>
-      <w:r>
-        <w:fldChar w:fldCharType="end"/>
-      </w:r>
+      <w:fldSimple w:instr=" SEQ Hình \* ARABIC \s 1 ">
+        <w:r>
+          <w:rPr>
+            <w:noProof/>
+          </w:rPr>
+          <w:t>42</w:t>
+        </w:r>
+      </w:fldSimple>
       <w:r>
         <w:t>: Bảng BILL_DETAIL</w:t>
       </w:r>
@@ -32598,45 +31761,25 @@
       <w:r>
         <w:t xml:space="preserve">Hình </w:t>
       </w:r>
-      <w:r>
-        <w:fldChar w:fldCharType="begin"/>
-      </w:r>
-      <w:r>
-        <w:instrText xml:space="preserve"> STYLEREF 1 \s </w:instrText>
-      </w:r>
-      <w:r>
-        <w:fldChar w:fldCharType="separate"/>
-      </w:r>
-      <w:r>
-        <w:rPr>
-          <w:noProof/>
-        </w:rPr>
-        <w:t>2</w:t>
-      </w:r>
-      <w:r>
-        <w:fldChar w:fldCharType="end"/>
-      </w:r>
+      <w:fldSimple w:instr=" STYLEREF 1 \s ">
+        <w:r>
+          <w:rPr>
+            <w:noProof/>
+          </w:rPr>
+          <w:t>2</w:t>
+        </w:r>
+      </w:fldSimple>
       <w:r>
         <w:t>.</w:t>
       </w:r>
-      <w:r>
-        <w:fldChar w:fldCharType="begin"/>
-      </w:r>
-      <w:r>
-        <w:instrText xml:space="preserve"> SEQ Hình \* ARABIC \s 1 </w:instrText>
-      </w:r>
-      <w:r>
-        <w:fldChar w:fldCharType="separate"/>
-      </w:r>
-      <w:r>
-        <w:rPr>
-          <w:noProof/>
-        </w:rPr>
-        <w:t>43</w:t>
-      </w:r>
-      <w:r>
-        <w:fldChar w:fldCharType="end"/>
-      </w:r>
+      <w:fldSimple w:instr=" SEQ Hình \* ARABIC \s 1 ">
+        <w:r>
+          <w:rPr>
+            <w:noProof/>
+          </w:rPr>
+          <w:t>43</w:t>
+        </w:r>
+      </w:fldSimple>
       <w:r>
         <w:t>: Bảng PRODUCTS</w:t>
       </w:r>
@@ -32729,45 +31872,25 @@
       <w:r>
         <w:t xml:space="preserve">Hình </w:t>
       </w:r>
-      <w:r>
-        <w:fldChar w:fldCharType="begin"/>
-      </w:r>
-      <w:r>
-        <w:instrText xml:space="preserve"> STYLEREF 1 \s </w:instrText>
-      </w:r>
-      <w:r>
-        <w:fldChar w:fldCharType="separate"/>
-      </w:r>
-      <w:r>
-        <w:rPr>
-          <w:noProof/>
-        </w:rPr>
-        <w:t>2</w:t>
-      </w:r>
-      <w:r>
-        <w:fldChar w:fldCharType="end"/>
-      </w:r>
+      <w:fldSimple w:instr=" STYLEREF 1 \s ">
+        <w:r>
+          <w:rPr>
+            <w:noProof/>
+          </w:rPr>
+          <w:t>2</w:t>
+        </w:r>
+      </w:fldSimple>
       <w:r>
         <w:t>.</w:t>
       </w:r>
-      <w:r>
-        <w:fldChar w:fldCharType="begin"/>
-      </w:r>
-      <w:r>
-        <w:instrText xml:space="preserve"> SEQ Hình \* ARABIC \s 1 </w:instrText>
-      </w:r>
-      <w:r>
-        <w:fldChar w:fldCharType="separate"/>
-      </w:r>
-      <w:r>
-        <w:rPr>
-          <w:noProof/>
-        </w:rPr>
-        <w:t>44</w:t>
-      </w:r>
-      <w:r>
-        <w:fldChar w:fldCharType="end"/>
-      </w:r>
+      <w:fldSimple w:instr=" SEQ Hình \* ARABIC \s 1 ">
+        <w:r>
+          <w:rPr>
+            <w:noProof/>
+          </w:rPr>
+          <w:t>44</w:t>
+        </w:r>
+      </w:fldSimple>
       <w:r>
         <w:t>: Bảng CATEGORIES</w:t>
       </w:r>
@@ -32860,45 +31983,25 @@
       <w:r>
         <w:t xml:space="preserve">Hình </w:t>
       </w:r>
-      <w:r>
-        <w:fldChar w:fldCharType="begin"/>
-      </w:r>
-      <w:r>
-        <w:instrText xml:space="preserve"> STYLEREF 1 \s </w:instrText>
-      </w:r>
-      <w:r>
-        <w:fldChar w:fldCharType="separate"/>
-      </w:r>
-      <w:r>
-        <w:rPr>
-          <w:noProof/>
-        </w:rPr>
-        <w:t>2</w:t>
-      </w:r>
-      <w:r>
-        <w:fldChar w:fldCharType="end"/>
-      </w:r>
+      <w:fldSimple w:instr=" STYLEREF 1 \s ">
+        <w:r>
+          <w:rPr>
+            <w:noProof/>
+          </w:rPr>
+          <w:t>2</w:t>
+        </w:r>
+      </w:fldSimple>
       <w:r>
         <w:t>.</w:t>
       </w:r>
-      <w:r>
-        <w:fldChar w:fldCharType="begin"/>
-      </w:r>
-      <w:r>
-        <w:instrText xml:space="preserve"> SEQ Hình \* ARABIC \s 1 </w:instrText>
-      </w:r>
-      <w:r>
-        <w:fldChar w:fldCharType="separate"/>
-      </w:r>
-      <w:r>
-        <w:rPr>
-          <w:noProof/>
-        </w:rPr>
-        <w:t>45</w:t>
-      </w:r>
-      <w:r>
-        <w:fldChar w:fldCharType="end"/>
-      </w:r>
+      <w:fldSimple w:instr=" SEQ Hình \* ARABIC \s 1 ">
+        <w:r>
+          <w:rPr>
+            <w:noProof/>
+          </w:rPr>
+          <w:t>45</w:t>
+        </w:r>
+      </w:fldSimple>
       <w:r>
         <w:t>: Bảng CART</w:t>
       </w:r>
@@ -32969,45 +32072,25 @@
       <w:r>
         <w:t xml:space="preserve">Hình </w:t>
       </w:r>
-      <w:r>
-        <w:fldChar w:fldCharType="begin"/>
-      </w:r>
-      <w:r>
-        <w:instrText xml:space="preserve"> STYLEREF 1 \s </w:instrText>
-      </w:r>
-      <w:r>
-        <w:fldChar w:fldCharType="separate"/>
-      </w:r>
-      <w:r>
-        <w:rPr>
-          <w:noProof/>
-        </w:rPr>
-        <w:t>2</w:t>
-      </w:r>
-      <w:r>
-        <w:fldChar w:fldCharType="end"/>
-      </w:r>
+      <w:fldSimple w:instr=" STYLEREF 1 \s ">
+        <w:r>
+          <w:rPr>
+            <w:noProof/>
+          </w:rPr>
+          <w:t>2</w:t>
+        </w:r>
+      </w:fldSimple>
       <w:r>
         <w:t>.</w:t>
       </w:r>
-      <w:r>
-        <w:fldChar w:fldCharType="begin"/>
-      </w:r>
-      <w:r>
-        <w:instrText xml:space="preserve"> SEQ Hình \* ARABIC \s 1 </w:instrText>
-      </w:r>
-      <w:r>
-        <w:fldChar w:fldCharType="separate"/>
-      </w:r>
-      <w:r>
-        <w:rPr>
-          <w:noProof/>
-        </w:rPr>
-        <w:t>46</w:t>
-      </w:r>
-      <w:r>
-        <w:fldChar w:fldCharType="end"/>
-      </w:r>
+      <w:fldSimple w:instr=" SEQ Hình \* ARABIC \s 1 ">
+        <w:r>
+          <w:rPr>
+            <w:noProof/>
+          </w:rPr>
+          <w:t>46</w:t>
+        </w:r>
+      </w:fldSimple>
       <w:r>
         <w:t>: Bảng CART_DETAILS</w:t>
       </w:r>
@@ -33077,45 +32160,25 @@
       <w:r>
         <w:t xml:space="preserve">Hình </w:t>
       </w:r>
-      <w:r>
-        <w:fldChar w:fldCharType="begin"/>
-      </w:r>
-      <w:r>
-        <w:instrText xml:space="preserve"> STYLEREF 1 \s </w:instrText>
-      </w:r>
-      <w:r>
-        <w:fldChar w:fldCharType="separate"/>
-      </w:r>
-      <w:r>
-        <w:rPr>
-          <w:noProof/>
-        </w:rPr>
-        <w:t>2</w:t>
-      </w:r>
-      <w:r>
-        <w:fldChar w:fldCharType="end"/>
-      </w:r>
+      <w:fldSimple w:instr=" STYLEREF 1 \s ">
+        <w:r>
+          <w:rPr>
+            <w:noProof/>
+          </w:rPr>
+          <w:t>2</w:t>
+        </w:r>
+      </w:fldSimple>
       <w:r>
         <w:t>.</w:t>
       </w:r>
-      <w:r>
-        <w:fldChar w:fldCharType="begin"/>
-      </w:r>
-      <w:r>
-        <w:instrText xml:space="preserve"> SEQ Hình \* ARABIC \s 1 </w:instrText>
-      </w:r>
-      <w:r>
-        <w:fldChar w:fldCharType="separate"/>
-      </w:r>
-      <w:r>
-        <w:rPr>
-          <w:noProof/>
-        </w:rPr>
-        <w:t>47</w:t>
-      </w:r>
-      <w:r>
-        <w:fldChar w:fldCharType="end"/>
-      </w:r>
+      <w:fldSimple w:instr=" SEQ Hình \* ARABIC \s 1 ">
+        <w:r>
+          <w:rPr>
+            <w:noProof/>
+          </w:rPr>
+          <w:t>47</w:t>
+        </w:r>
+      </w:fldSimple>
       <w:r>
         <w:t>: Bảng IMAGES</w:t>
       </w:r>
@@ -33181,45 +32244,25 @@
       <w:r>
         <w:t xml:space="preserve">Hình </w:t>
       </w:r>
-      <w:r>
-        <w:fldChar w:fldCharType="begin"/>
-      </w:r>
-      <w:r>
-        <w:instrText xml:space="preserve"> STYLEREF 1 \s </w:instrText>
-      </w:r>
-      <w:r>
-        <w:fldChar w:fldCharType="separate"/>
-      </w:r>
-      <w:r>
-        <w:rPr>
-          <w:noProof/>
-        </w:rPr>
-        <w:t>2</w:t>
-      </w:r>
-      <w:r>
-        <w:fldChar w:fldCharType="end"/>
-      </w:r>
+      <w:fldSimple w:instr=" STYLEREF 1 \s ">
+        <w:r>
+          <w:rPr>
+            <w:noProof/>
+          </w:rPr>
+          <w:t>2</w:t>
+        </w:r>
+      </w:fldSimple>
       <w:r>
         <w:t>.</w:t>
       </w:r>
-      <w:r>
-        <w:fldChar w:fldCharType="begin"/>
-      </w:r>
-      <w:r>
-        <w:instrText xml:space="preserve"> SEQ Hình \* ARABIC \s 1 </w:instrText>
-      </w:r>
-      <w:r>
-        <w:fldChar w:fldCharType="separate"/>
-      </w:r>
-      <w:r>
-        <w:rPr>
-          <w:noProof/>
-        </w:rPr>
-        <w:t>48</w:t>
-      </w:r>
-      <w:r>
-        <w:fldChar w:fldCharType="end"/>
-      </w:r>
+      <w:fldSimple w:instr=" SEQ Hình \* ARABIC \s 1 ">
+        <w:r>
+          <w:rPr>
+            <w:noProof/>
+          </w:rPr>
+          <w:t>48</w:t>
+        </w:r>
+      </w:fldSimple>
       <w:r>
         <w:t>: Bảng FEEDBACK</w:t>
       </w:r>
@@ -33314,45 +32357,25 @@
       <w:r>
         <w:t xml:space="preserve">Hình </w:t>
       </w:r>
-      <w:r>
-        <w:fldChar w:fldCharType="begin"/>
-      </w:r>
-      <w:r>
-        <w:instrText xml:space="preserve"> STYLEREF 1 \s </w:instrText>
-      </w:r>
-      <w:r>
-        <w:fldChar w:fldCharType="separate"/>
-      </w:r>
-      <w:r>
-        <w:rPr>
-          <w:noProof/>
-        </w:rPr>
-        <w:t>2</w:t>
-      </w:r>
-      <w:r>
-        <w:fldChar w:fldCharType="end"/>
-      </w:r>
+      <w:fldSimple w:instr=" STYLEREF 1 \s ">
+        <w:r>
+          <w:rPr>
+            <w:noProof/>
+          </w:rPr>
+          <w:t>2</w:t>
+        </w:r>
+      </w:fldSimple>
       <w:r>
         <w:t>.</w:t>
       </w:r>
-      <w:r>
-        <w:fldChar w:fldCharType="begin"/>
-      </w:r>
-      <w:r>
-        <w:instrText xml:space="preserve"> SEQ Hình \* ARABIC \s 1 </w:instrText>
-      </w:r>
-      <w:r>
-        <w:fldChar w:fldCharType="separate"/>
-      </w:r>
-      <w:r>
-        <w:rPr>
-          <w:noProof/>
-        </w:rPr>
-        <w:t>49</w:t>
-      </w:r>
-      <w:r>
-        <w:fldChar w:fldCharType="end"/>
-      </w:r>
+      <w:fldSimple w:instr=" SEQ Hình \* ARABIC \s 1 ">
+        <w:r>
+          <w:rPr>
+            <w:noProof/>
+          </w:rPr>
+          <w:t>49</w:t>
+        </w:r>
+      </w:fldSimple>
       <w:r>
         <w:t>: Hình dung màn hình đăng ký</w:t>
       </w:r>
@@ -33430,45 +32453,25 @@
       <w:r>
         <w:t xml:space="preserve">Hình </w:t>
       </w:r>
-      <w:r>
-        <w:fldChar w:fldCharType="begin"/>
-      </w:r>
-      <w:r>
-        <w:instrText xml:space="preserve"> STYLEREF 1 \s </w:instrText>
-      </w:r>
-      <w:r>
-        <w:fldChar w:fldCharType="separate"/>
-      </w:r>
-      <w:r>
-        <w:rPr>
-          <w:noProof/>
-        </w:rPr>
-        <w:t>2</w:t>
-      </w:r>
-      <w:r>
-        <w:fldChar w:fldCharType="end"/>
-      </w:r>
+      <w:fldSimple w:instr=" STYLEREF 1 \s ">
+        <w:r>
+          <w:rPr>
+            <w:noProof/>
+          </w:rPr>
+          <w:t>2</w:t>
+        </w:r>
+      </w:fldSimple>
       <w:r>
         <w:t>.</w:t>
       </w:r>
-      <w:r>
-        <w:fldChar w:fldCharType="begin"/>
-      </w:r>
-      <w:r>
-        <w:instrText xml:space="preserve"> SEQ Hình \* ARABIC \s 1 </w:instrText>
-      </w:r>
-      <w:r>
-        <w:fldChar w:fldCharType="separate"/>
-      </w:r>
-      <w:r>
-        <w:rPr>
-          <w:noProof/>
-        </w:rPr>
-        <w:t>50</w:t>
-      </w:r>
-      <w:r>
-        <w:fldChar w:fldCharType="end"/>
-      </w:r>
+      <w:fldSimple w:instr=" SEQ Hình \* ARABIC \s 1 ">
+        <w:r>
+          <w:rPr>
+            <w:noProof/>
+          </w:rPr>
+          <w:t>50</w:t>
+        </w:r>
+      </w:fldSimple>
       <w:r>
         <w:t>: Hình dung màn hình đăng nhập</w:t>
       </w:r>
@@ -33552,45 +32555,25 @@
       <w:r>
         <w:t xml:space="preserve">Hình </w:t>
       </w:r>
-      <w:r>
-        <w:fldChar w:fldCharType="begin"/>
-      </w:r>
-      <w:r>
-        <w:instrText xml:space="preserve"> STYLEREF 1 \s </w:instrText>
-      </w:r>
-      <w:r>
-        <w:fldChar w:fldCharType="separate"/>
-      </w:r>
-      <w:r>
-        <w:rPr>
-          <w:noProof/>
-        </w:rPr>
-        <w:t>2</w:t>
-      </w:r>
-      <w:r>
-        <w:fldChar w:fldCharType="end"/>
-      </w:r>
+      <w:fldSimple w:instr=" STYLEREF 1 \s ">
+        <w:r>
+          <w:rPr>
+            <w:noProof/>
+          </w:rPr>
+          <w:t>2</w:t>
+        </w:r>
+      </w:fldSimple>
       <w:r>
         <w:t>.</w:t>
       </w:r>
-      <w:r>
-        <w:fldChar w:fldCharType="begin"/>
-      </w:r>
-      <w:r>
-        <w:instrText xml:space="preserve"> SEQ Hình \* ARABIC \s 1 </w:instrText>
-      </w:r>
-      <w:r>
-        <w:fldChar w:fldCharType="separate"/>
-      </w:r>
-      <w:r>
-        <w:rPr>
-          <w:noProof/>
-        </w:rPr>
-        <w:t>51</w:t>
-      </w:r>
-      <w:r>
-        <w:fldChar w:fldCharType="end"/>
-      </w:r>
+      <w:fldSimple w:instr=" SEQ Hình \* ARABIC \s 1 ">
+        <w:r>
+          <w:rPr>
+            <w:noProof/>
+          </w:rPr>
+          <w:t>51</w:t>
+        </w:r>
+      </w:fldSimple>
       <w:r>
         <w:t>:Hình dung màn hình tìm kiếm sản phẩm</w:t>
       </w:r>
@@ -33667,45 +32650,25 @@
       <w:r>
         <w:t xml:space="preserve">Hình </w:t>
       </w:r>
-      <w:r>
-        <w:fldChar w:fldCharType="begin"/>
-      </w:r>
-      <w:r>
-        <w:instrText xml:space="preserve"> STYLEREF 1 \s </w:instrText>
-      </w:r>
-      <w:r>
-        <w:fldChar w:fldCharType="separate"/>
-      </w:r>
-      <w:r>
-        <w:rPr>
-          <w:noProof/>
-        </w:rPr>
-        <w:t>2</w:t>
-      </w:r>
-      <w:r>
-        <w:fldChar w:fldCharType="end"/>
-      </w:r>
+      <w:fldSimple w:instr=" STYLEREF 1 \s ">
+        <w:r>
+          <w:rPr>
+            <w:noProof/>
+          </w:rPr>
+          <w:t>2</w:t>
+        </w:r>
+      </w:fldSimple>
       <w:r>
         <w:t>.</w:t>
       </w:r>
-      <w:r>
-        <w:fldChar w:fldCharType="begin"/>
-      </w:r>
-      <w:r>
-        <w:instrText xml:space="preserve"> SEQ Hình \* ARABIC \s 1 </w:instrText>
-      </w:r>
-      <w:r>
-        <w:fldChar w:fldCharType="separate"/>
-      </w:r>
-      <w:r>
-        <w:rPr>
-          <w:noProof/>
-        </w:rPr>
-        <w:t>52</w:t>
-      </w:r>
-      <w:r>
-        <w:fldChar w:fldCharType="end"/>
-      </w:r>
+      <w:fldSimple w:instr=" SEQ Hình \* ARABIC \s 1 ">
+        <w:r>
+          <w:rPr>
+            <w:noProof/>
+          </w:rPr>
+          <w:t>52</w:t>
+        </w:r>
+      </w:fldSimple>
       <w:r>
         <w:t>: Hình dung màn hình xem sản phẩm theo danh mục</w:t>
       </w:r>
@@ -33781,45 +32744,25 @@
       <w:r>
         <w:t xml:space="preserve">Hình </w:t>
       </w:r>
-      <w:r>
-        <w:fldChar w:fldCharType="begin"/>
-      </w:r>
-      <w:r>
-        <w:instrText xml:space="preserve"> STYLEREF 1 \s </w:instrText>
-      </w:r>
-      <w:r>
-        <w:fldChar w:fldCharType="separate"/>
-      </w:r>
-      <w:r>
-        <w:rPr>
-          <w:noProof/>
-        </w:rPr>
-        <w:t>2</w:t>
-      </w:r>
-      <w:r>
-        <w:fldChar w:fldCharType="end"/>
-      </w:r>
+      <w:fldSimple w:instr=" STYLEREF 1 \s ">
+        <w:r>
+          <w:rPr>
+            <w:noProof/>
+          </w:rPr>
+          <w:t>2</w:t>
+        </w:r>
+      </w:fldSimple>
       <w:r>
         <w:t>.</w:t>
       </w:r>
-      <w:r>
-        <w:fldChar w:fldCharType="begin"/>
-      </w:r>
-      <w:r>
-        <w:instrText xml:space="preserve"> SEQ Hình \* ARABIC \s 1 </w:instrText>
-      </w:r>
-      <w:r>
-        <w:fldChar w:fldCharType="separate"/>
-      </w:r>
-      <w:r>
-        <w:rPr>
-          <w:noProof/>
-        </w:rPr>
-        <w:t>53</w:t>
-      </w:r>
-      <w:r>
-        <w:fldChar w:fldCharType="end"/>
-      </w:r>
+      <w:fldSimple w:instr=" SEQ Hình \* ARABIC \s 1 ">
+        <w:r>
+          <w:rPr>
+            <w:noProof/>
+          </w:rPr>
+          <w:t>53</w:t>
+        </w:r>
+      </w:fldSimple>
       <w:r>
         <w:t>: Hình dung màn hình xem chi tiết sản phẩm</w:t>
       </w:r>
@@ -33899,45 +32842,25 @@
       <w:r>
         <w:t xml:space="preserve">Hình </w:t>
       </w:r>
-      <w:r>
-        <w:fldChar w:fldCharType="begin"/>
-      </w:r>
-      <w:r>
-        <w:instrText xml:space="preserve"> STYLEREF 1 \s </w:instrText>
-      </w:r>
-      <w:r>
-        <w:fldChar w:fldCharType="separate"/>
-      </w:r>
-      <w:r>
-        <w:rPr>
-          <w:noProof/>
-        </w:rPr>
-        <w:t>2</w:t>
-      </w:r>
-      <w:r>
-        <w:fldChar w:fldCharType="end"/>
-      </w:r>
+      <w:fldSimple w:instr=" STYLEREF 1 \s ">
+        <w:r>
+          <w:rPr>
+            <w:noProof/>
+          </w:rPr>
+          <w:t>2</w:t>
+        </w:r>
+      </w:fldSimple>
       <w:r>
         <w:t>.</w:t>
       </w:r>
-      <w:r>
-        <w:fldChar w:fldCharType="begin"/>
-      </w:r>
-      <w:r>
-        <w:instrText xml:space="preserve"> SEQ Hình \* ARABIC \s 1 </w:instrText>
-      </w:r>
-      <w:r>
-        <w:fldChar w:fldCharType="separate"/>
-      </w:r>
-      <w:r>
-        <w:rPr>
-          <w:noProof/>
-        </w:rPr>
-        <w:t>54</w:t>
-      </w:r>
-      <w:r>
-        <w:fldChar w:fldCharType="end"/>
-      </w:r>
+      <w:fldSimple w:instr=" SEQ Hình \* ARABIC \s 1 ">
+        <w:r>
+          <w:rPr>
+            <w:noProof/>
+          </w:rPr>
+          <w:t>54</w:t>
+        </w:r>
+      </w:fldSimple>
       <w:r>
         <w:t>: Hình dung màn hình xem lịch sử mua hàng</w:t>
       </w:r>
@@ -34020,45 +32943,25 @@
       <w:r>
         <w:t xml:space="preserve">Hình </w:t>
       </w:r>
-      <w:r>
-        <w:fldChar w:fldCharType="begin"/>
-      </w:r>
-      <w:r>
-        <w:instrText xml:space="preserve"> STYLEREF 1 \s </w:instrText>
-      </w:r>
-      <w:r>
-        <w:fldChar w:fldCharType="separate"/>
-      </w:r>
-      <w:r>
-        <w:rPr>
-          <w:noProof/>
-        </w:rPr>
-        <w:t>2</w:t>
-      </w:r>
-      <w:r>
-        <w:fldChar w:fldCharType="end"/>
-      </w:r>
+      <w:fldSimple w:instr=" STYLEREF 1 \s ">
+        <w:r>
+          <w:rPr>
+            <w:noProof/>
+          </w:rPr>
+          <w:t>2</w:t>
+        </w:r>
+      </w:fldSimple>
       <w:r>
         <w:t>.</w:t>
       </w:r>
-      <w:r>
-        <w:fldChar w:fldCharType="begin"/>
-      </w:r>
-      <w:r>
-        <w:instrText xml:space="preserve"> SEQ Hình \* ARABIC \s 1 </w:instrText>
-      </w:r>
-      <w:r>
-        <w:fldChar w:fldCharType="separate"/>
-      </w:r>
-      <w:r>
-        <w:rPr>
-          <w:noProof/>
-        </w:rPr>
-        <w:t>55</w:t>
-      </w:r>
-      <w:r>
-        <w:fldChar w:fldCharType="end"/>
-      </w:r>
+      <w:fldSimple w:instr=" SEQ Hình \* ARABIC \s 1 ">
+        <w:r>
+          <w:rPr>
+            <w:noProof/>
+          </w:rPr>
+          <w:t>55</w:t>
+        </w:r>
+      </w:fldSimple>
       <w:r>
         <w:t>: Hình dung màn hình quản lý giỏ hàng</w:t>
       </w:r>
@@ -34144,45 +33047,25 @@
       <w:r>
         <w:t xml:space="preserve">Hình </w:t>
       </w:r>
-      <w:r>
-        <w:fldChar w:fldCharType="begin"/>
-      </w:r>
-      <w:r>
-        <w:instrText xml:space="preserve"> STYLEREF 1 \s </w:instrText>
-      </w:r>
-      <w:r>
-        <w:fldChar w:fldCharType="separate"/>
-      </w:r>
-      <w:r>
-        <w:rPr>
-          <w:noProof/>
-        </w:rPr>
-        <w:t>2</w:t>
-      </w:r>
-      <w:r>
-        <w:fldChar w:fldCharType="end"/>
-      </w:r>
+      <w:fldSimple w:instr=" STYLEREF 1 \s ">
+        <w:r>
+          <w:rPr>
+            <w:noProof/>
+          </w:rPr>
+          <w:t>2</w:t>
+        </w:r>
+      </w:fldSimple>
       <w:r>
         <w:t>.</w:t>
       </w:r>
-      <w:r>
-        <w:fldChar w:fldCharType="begin"/>
-      </w:r>
-      <w:r>
-        <w:instrText xml:space="preserve"> SEQ Hình \* ARABIC \s 1 </w:instrText>
-      </w:r>
-      <w:r>
-        <w:fldChar w:fldCharType="separate"/>
-      </w:r>
-      <w:r>
-        <w:rPr>
-          <w:noProof/>
-        </w:rPr>
-        <w:t>56</w:t>
-      </w:r>
-      <w:r>
-        <w:fldChar w:fldCharType="end"/>
-      </w:r>
+      <w:fldSimple w:instr=" SEQ Hình \* ARABIC \s 1 ">
+        <w:r>
+          <w:rPr>
+            <w:noProof/>
+          </w:rPr>
+          <w:t>56</w:t>
+        </w:r>
+      </w:fldSimple>
       <w:r>
         <w:t>: Hình dung màn hình thêm vào giỏ hàng</w:t>
       </w:r>
@@ -34258,45 +33141,25 @@
       <w:r>
         <w:t xml:space="preserve">Hình </w:t>
       </w:r>
-      <w:r>
-        <w:fldChar w:fldCharType="begin"/>
-      </w:r>
-      <w:r>
-        <w:instrText xml:space="preserve"> STYLEREF 1 \s </w:instrText>
-      </w:r>
-      <w:r>
-        <w:fldChar w:fldCharType="separate"/>
-      </w:r>
-      <w:r>
-        <w:rPr>
-          <w:noProof/>
-        </w:rPr>
-        <w:t>2</w:t>
-      </w:r>
-      <w:r>
-        <w:fldChar w:fldCharType="end"/>
-      </w:r>
+      <w:fldSimple w:instr=" STYLEREF 1 \s ">
+        <w:r>
+          <w:rPr>
+            <w:noProof/>
+          </w:rPr>
+          <w:t>2</w:t>
+        </w:r>
+      </w:fldSimple>
       <w:r>
         <w:t>.</w:t>
       </w:r>
-      <w:r>
-        <w:fldChar w:fldCharType="begin"/>
-      </w:r>
-      <w:r>
-        <w:instrText xml:space="preserve"> SEQ Hình \* ARABIC \s 1 </w:instrText>
-      </w:r>
-      <w:r>
-        <w:fldChar w:fldCharType="separate"/>
-      </w:r>
-      <w:r>
-        <w:rPr>
-          <w:noProof/>
-        </w:rPr>
-        <w:t>57</w:t>
-      </w:r>
-      <w:r>
-        <w:fldChar w:fldCharType="end"/>
-      </w:r>
+      <w:fldSimple w:instr=" SEQ Hình \* ARABIC \s 1 ">
+        <w:r>
+          <w:rPr>
+            <w:noProof/>
+          </w:rPr>
+          <w:t>57</w:t>
+        </w:r>
+      </w:fldSimple>
       <w:r>
         <w:t>: Hình dung màn hình quản lý thông tin</w:t>
       </w:r>
@@ -34372,45 +33235,25 @@
       <w:r>
         <w:t xml:space="preserve">Hình </w:t>
       </w:r>
-      <w:r>
-        <w:fldChar w:fldCharType="begin"/>
-      </w:r>
-      <w:r>
-        <w:instrText xml:space="preserve"> STYLEREF 1 \s </w:instrText>
-      </w:r>
-      <w:r>
-        <w:fldChar w:fldCharType="separate"/>
-      </w:r>
-      <w:r>
-        <w:rPr>
-          <w:noProof/>
-        </w:rPr>
-        <w:t>2</w:t>
-      </w:r>
-      <w:r>
-        <w:fldChar w:fldCharType="end"/>
-      </w:r>
+      <w:fldSimple w:instr=" STYLEREF 1 \s ">
+        <w:r>
+          <w:rPr>
+            <w:noProof/>
+          </w:rPr>
+          <w:t>2</w:t>
+        </w:r>
+      </w:fldSimple>
       <w:r>
         <w:t>.</w:t>
       </w:r>
-      <w:r>
-        <w:fldChar w:fldCharType="begin"/>
-      </w:r>
-      <w:r>
-        <w:instrText xml:space="preserve"> SEQ Hình \* ARABIC \s 1 </w:instrText>
-      </w:r>
-      <w:r>
-        <w:fldChar w:fldCharType="separate"/>
-      </w:r>
-      <w:r>
-        <w:rPr>
-          <w:noProof/>
-        </w:rPr>
-        <w:t>58</w:t>
-      </w:r>
-      <w:r>
-        <w:fldChar w:fldCharType="end"/>
-      </w:r>
+      <w:fldSimple w:instr=" SEQ Hình \* ARABIC \s 1 ">
+        <w:r>
+          <w:rPr>
+            <w:noProof/>
+          </w:rPr>
+          <w:t>58</w:t>
+        </w:r>
+      </w:fldSimple>
       <w:r>
         <w:t>: Hình dung màn hình đánh giá sản phẩm</w:t>
       </w:r>
@@ -34492,45 +33335,25 @@
       <w:r>
         <w:t xml:space="preserve">Hình </w:t>
       </w:r>
-      <w:r>
-        <w:fldChar w:fldCharType="begin"/>
-      </w:r>
-      <w:r>
-        <w:instrText xml:space="preserve"> STYLEREF 1 \s </w:instrText>
-      </w:r>
-      <w:r>
-        <w:fldChar w:fldCharType="separate"/>
-      </w:r>
-      <w:r>
-        <w:rPr>
-          <w:noProof/>
-        </w:rPr>
-        <w:t>2</w:t>
-      </w:r>
-      <w:r>
-        <w:fldChar w:fldCharType="end"/>
-      </w:r>
+      <w:fldSimple w:instr=" STYLEREF 1 \s ">
+        <w:r>
+          <w:rPr>
+            <w:noProof/>
+          </w:rPr>
+          <w:t>2</w:t>
+        </w:r>
+      </w:fldSimple>
       <w:r>
         <w:t>.</w:t>
       </w:r>
-      <w:r>
-        <w:fldChar w:fldCharType="begin"/>
-      </w:r>
-      <w:r>
-        <w:instrText xml:space="preserve"> SEQ Hình \* ARABIC \s 1 </w:instrText>
-      </w:r>
-      <w:r>
-        <w:fldChar w:fldCharType="separate"/>
-      </w:r>
-      <w:r>
-        <w:rPr>
-          <w:noProof/>
-        </w:rPr>
-        <w:t>59</w:t>
-      </w:r>
-      <w:r>
-        <w:fldChar w:fldCharType="end"/>
-      </w:r>
+      <w:fldSimple w:instr=" SEQ Hình \* ARABIC \s 1 ">
+        <w:r>
+          <w:rPr>
+            <w:noProof/>
+          </w:rPr>
+          <w:t>59</w:t>
+        </w:r>
+      </w:fldSimple>
       <w:r>
         <w:t>: Hình dung màn hình quản lý đơn hàng</w:t>
       </w:r>
@@ -34613,45 +33436,25 @@
       <w:r>
         <w:t xml:space="preserve">Hình </w:t>
       </w:r>
-      <w:r>
-        <w:fldChar w:fldCharType="begin"/>
-      </w:r>
-      <w:r>
-        <w:instrText xml:space="preserve"> STYLEREF 1 \s </w:instrText>
-      </w:r>
-      <w:r>
-        <w:fldChar w:fldCharType="separate"/>
-      </w:r>
-      <w:r>
-        <w:rPr>
-          <w:noProof/>
-        </w:rPr>
-        <w:t>2</w:t>
-      </w:r>
-      <w:r>
-        <w:fldChar w:fldCharType="end"/>
-      </w:r>
+      <w:fldSimple w:instr=" STYLEREF 1 \s ">
+        <w:r>
+          <w:rPr>
+            <w:noProof/>
+          </w:rPr>
+          <w:t>2</w:t>
+        </w:r>
+      </w:fldSimple>
       <w:r>
         <w:t>.</w:t>
       </w:r>
-      <w:r>
-        <w:fldChar w:fldCharType="begin"/>
-      </w:r>
-      <w:r>
-        <w:instrText xml:space="preserve"> SEQ Hình \* ARABIC \s 1 </w:instrText>
-      </w:r>
-      <w:r>
-        <w:fldChar w:fldCharType="separate"/>
-      </w:r>
-      <w:r>
-        <w:rPr>
-          <w:noProof/>
-        </w:rPr>
-        <w:t>60</w:t>
-      </w:r>
-      <w:r>
-        <w:fldChar w:fldCharType="end"/>
-      </w:r>
+      <w:fldSimple w:instr=" SEQ Hình \* ARABIC \s 1 ">
+        <w:r>
+          <w:rPr>
+            <w:noProof/>
+          </w:rPr>
+          <w:t>60</w:t>
+        </w:r>
+      </w:fldSimple>
       <w:r>
         <w:t>: Hình dung màn hình quản lý danh mục</w:t>
       </w:r>
@@ -34733,45 +33536,25 @@
       <w:r>
         <w:t xml:space="preserve">Hình </w:t>
       </w:r>
-      <w:r>
-        <w:fldChar w:fldCharType="begin"/>
-      </w:r>
-      <w:r>
-        <w:instrText xml:space="preserve"> STYLEREF 1 \s </w:instrText>
-      </w:r>
-      <w:r>
-        <w:fldChar w:fldCharType="separate"/>
-      </w:r>
-      <w:r>
-        <w:rPr>
-          <w:noProof/>
-        </w:rPr>
-        <w:t>2</w:t>
-      </w:r>
-      <w:r>
-        <w:fldChar w:fldCharType="end"/>
-      </w:r>
+      <w:fldSimple w:instr=" STYLEREF 1 \s ">
+        <w:r>
+          <w:rPr>
+            <w:noProof/>
+          </w:rPr>
+          <w:t>2</w:t>
+        </w:r>
+      </w:fldSimple>
       <w:r>
         <w:t>.</w:t>
       </w:r>
-      <w:r>
-        <w:fldChar w:fldCharType="begin"/>
-      </w:r>
-      <w:r>
-        <w:instrText xml:space="preserve"> SEQ Hình \* ARABIC \s 1 </w:instrText>
-      </w:r>
-      <w:r>
-        <w:fldChar w:fldCharType="separate"/>
-      </w:r>
-      <w:r>
-        <w:rPr>
-          <w:noProof/>
-        </w:rPr>
-        <w:t>61</w:t>
-      </w:r>
-      <w:r>
-        <w:fldChar w:fldCharType="end"/>
-      </w:r>
+      <w:fldSimple w:instr=" SEQ Hình \* ARABIC \s 1 ">
+        <w:r>
+          <w:rPr>
+            <w:noProof/>
+          </w:rPr>
+          <w:t>61</w:t>
+        </w:r>
+      </w:fldSimple>
       <w:r>
         <w:t>: Hình dung màn hình quản lý sản phẩm</w:t>
       </w:r>
@@ -34846,45 +33629,25 @@
       <w:r>
         <w:t xml:space="preserve">Hình </w:t>
       </w:r>
-      <w:r>
-        <w:fldChar w:fldCharType="begin"/>
-      </w:r>
-      <w:r>
-        <w:instrText xml:space="preserve"> STYLEREF 1 \s </w:instrText>
-      </w:r>
-      <w:r>
-        <w:fldChar w:fldCharType="separate"/>
-      </w:r>
-      <w:r>
-        <w:rPr>
-          <w:noProof/>
-        </w:rPr>
-        <w:t>2</w:t>
-      </w:r>
-      <w:r>
-        <w:fldChar w:fldCharType="end"/>
-      </w:r>
+      <w:fldSimple w:instr=" STYLEREF 1 \s ">
+        <w:r>
+          <w:rPr>
+            <w:noProof/>
+          </w:rPr>
+          <w:t>2</w:t>
+        </w:r>
+      </w:fldSimple>
       <w:r>
         <w:t>.</w:t>
       </w:r>
-      <w:r>
-        <w:fldChar w:fldCharType="begin"/>
-      </w:r>
-      <w:r>
-        <w:instrText xml:space="preserve"> SEQ Hình \* ARABIC \s 1 </w:instrText>
-      </w:r>
-      <w:r>
-        <w:fldChar w:fldCharType="separate"/>
-      </w:r>
-      <w:r>
-        <w:rPr>
-          <w:noProof/>
-        </w:rPr>
-        <w:t>62</w:t>
-      </w:r>
-      <w:r>
-        <w:fldChar w:fldCharType="end"/>
-      </w:r>
+      <w:fldSimple w:instr=" SEQ Hình \* ARABIC \s 1 ">
+        <w:r>
+          <w:rPr>
+            <w:noProof/>
+          </w:rPr>
+          <w:t>62</w:t>
+        </w:r>
+      </w:fldSimple>
       <w:r>
         <w:t>: Hình dung màn hình quản lý tài khoản</w:t>
       </w:r>
@@ -34970,45 +33733,25 @@
       <w:r>
         <w:t xml:space="preserve">Hình </w:t>
       </w:r>
-      <w:r>
-        <w:fldChar w:fldCharType="begin"/>
-      </w:r>
-      <w:r>
-        <w:instrText xml:space="preserve"> STYLEREF 1 \s </w:instrText>
-      </w:r>
-      <w:r>
-        <w:fldChar w:fldCharType="separate"/>
-      </w:r>
-      <w:r>
-        <w:rPr>
-          <w:noProof/>
-        </w:rPr>
-        <w:t>2</w:t>
-      </w:r>
-      <w:r>
-        <w:fldChar w:fldCharType="end"/>
-      </w:r>
+      <w:fldSimple w:instr=" STYLEREF 1 \s ">
+        <w:r>
+          <w:rPr>
+            <w:noProof/>
+          </w:rPr>
+          <w:t>2</w:t>
+        </w:r>
+      </w:fldSimple>
       <w:r>
         <w:t>.</w:t>
       </w:r>
-      <w:r>
-        <w:fldChar w:fldCharType="begin"/>
-      </w:r>
-      <w:r>
-        <w:instrText xml:space="preserve"> SEQ Hình \* ARABIC \s 1 </w:instrText>
-      </w:r>
-      <w:r>
-        <w:fldChar w:fldCharType="separate"/>
-      </w:r>
-      <w:r>
-        <w:rPr>
-          <w:noProof/>
-        </w:rPr>
-        <w:t>63</w:t>
-      </w:r>
-      <w:r>
-        <w:fldChar w:fldCharType="end"/>
-      </w:r>
+      <w:fldSimple w:instr=" SEQ Hình \* ARABIC \s 1 ">
+        <w:r>
+          <w:rPr>
+            <w:noProof/>
+          </w:rPr>
+          <w:t>63</w:t>
+        </w:r>
+      </w:fldSimple>
       <w:r>
         <w:t>: Hình dung màn hình thống kê tổng quát</w:t>
       </w:r>
@@ -35081,45 +33824,25 @@
       <w:r>
         <w:t xml:space="preserve">Hình </w:t>
       </w:r>
-      <w:r>
-        <w:fldChar w:fldCharType="begin"/>
-      </w:r>
-      <w:r>
-        <w:instrText xml:space="preserve"> STYLEREF 1 \s </w:instrText>
-      </w:r>
-      <w:r>
-        <w:fldChar w:fldCharType="separate"/>
-      </w:r>
-      <w:r>
-        <w:rPr>
-          <w:noProof/>
-        </w:rPr>
-        <w:t>2</w:t>
-      </w:r>
-      <w:r>
-        <w:fldChar w:fldCharType="end"/>
-      </w:r>
+      <w:fldSimple w:instr=" STYLEREF 1 \s ">
+        <w:r>
+          <w:rPr>
+            <w:noProof/>
+          </w:rPr>
+          <w:t>2</w:t>
+        </w:r>
+      </w:fldSimple>
       <w:r>
         <w:t>.</w:t>
       </w:r>
-      <w:r>
-        <w:fldChar w:fldCharType="begin"/>
-      </w:r>
-      <w:r>
-        <w:instrText xml:space="preserve"> SEQ Hình \* ARABIC \s 1 </w:instrText>
-      </w:r>
-      <w:r>
-        <w:fldChar w:fldCharType="separate"/>
-      </w:r>
-      <w:r>
-        <w:rPr>
-          <w:noProof/>
-        </w:rPr>
-        <w:t>64</w:t>
-      </w:r>
-      <w:r>
-        <w:fldChar w:fldCharType="end"/>
-      </w:r>
+      <w:fldSimple w:instr=" SEQ Hình \* ARABIC \s 1 ">
+        <w:r>
+          <w:rPr>
+            <w:noProof/>
+          </w:rPr>
+          <w:t>64</w:t>
+        </w:r>
+      </w:fldSimple>
       <w:r>
         <w:t>: Hình dung màn hình thống kê theo tháng</w:t>
       </w:r>
@@ -35192,45 +33915,25 @@
       <w:r>
         <w:t xml:space="preserve">Hình </w:t>
       </w:r>
-      <w:r>
-        <w:fldChar w:fldCharType="begin"/>
-      </w:r>
-      <w:r>
-        <w:instrText xml:space="preserve"> STYLEREF 1 \s </w:instrText>
-      </w:r>
-      <w:r>
-        <w:fldChar w:fldCharType="separate"/>
-      </w:r>
-      <w:r>
-        <w:rPr>
-          <w:noProof/>
-        </w:rPr>
-        <w:t>2</w:t>
-      </w:r>
-      <w:r>
-        <w:fldChar w:fldCharType="end"/>
-      </w:r>
+      <w:fldSimple w:instr=" STYLEREF 1 \s ">
+        <w:r>
+          <w:rPr>
+            <w:noProof/>
+          </w:rPr>
+          <w:t>2</w:t>
+        </w:r>
+      </w:fldSimple>
       <w:r>
         <w:t>.</w:t>
       </w:r>
-      <w:r>
-        <w:fldChar w:fldCharType="begin"/>
-      </w:r>
-      <w:r>
-        <w:instrText xml:space="preserve"> SEQ Hình \* ARABIC \s 1 </w:instrText>
-      </w:r>
-      <w:r>
-        <w:fldChar w:fldCharType="separate"/>
-      </w:r>
-      <w:r>
-        <w:rPr>
-          <w:noProof/>
-        </w:rPr>
-        <w:t>65</w:t>
-      </w:r>
-      <w:r>
-        <w:fldChar w:fldCharType="end"/>
-      </w:r>
+      <w:fldSimple w:instr=" SEQ Hình \* ARABIC \s 1 ">
+        <w:r>
+          <w:rPr>
+            <w:noProof/>
+          </w:rPr>
+          <w:t>65</w:t>
+        </w:r>
+      </w:fldSimple>
       <w:r>
         <w:t>: Hình dung màn hình thống kê theo ngày</w:t>
       </w:r>
@@ -47033,6 +45736,7 @@
   <w:style w:type="character" w:default="1" w:styleId="DefaultParagraphFont">
     <w:name w:val="Default Paragraph Font"/>
     <w:uiPriority w:val="1"/>
+    <w:semiHidden/>
     <w:unhideWhenUsed/>
   </w:style>
   <w:style w:type="table" w:default="1" w:styleId="TableNormal">

</xml_diff>